<commit_message>
fix small mistakes in werkwijze
</commit_message>
<xml_diff>
--- a/www/werkwijze.docx
+++ b/www/werkwijze.docx
@@ -245,21 +245,7 @@
         <w:rPr>
           <w:rFonts w:ascii="Calibri" w:hAnsi="Calibri" w:cs="Calibri"/>
         </w:rPr>
-        <w:t xml:space="preserve"> Met behulp van een interactieve en intuïtieve website krijgt de gebruiker inzicht in de relatie </w:t>
-      </w:r>
-      <w:proofErr w:type="gramStart"/>
-      <w:r>
-        <w:rPr>
-          <w:rFonts w:ascii="Calibri" w:hAnsi="Calibri" w:cs="Calibri"/>
-        </w:rPr>
-        <w:t>tussen</w:t>
-      </w:r>
-      <w:proofErr w:type="gramEnd"/>
-      <w:r>
-        <w:rPr>
-          <w:rFonts w:ascii="Calibri" w:hAnsi="Calibri" w:cs="Calibri"/>
-        </w:rPr>
-        <w:t xml:space="preserve"> omstandigheden in de jeugd en uitkomsten over de levensloop voor mensen die zijn opgegroeid in Metropoolregio Amsterdam.</w:t>
+        <w:t> Met behulp van een interactieve en intuïtieve website krijgt de gebruiker inzicht in de relatie tussen omstandigheden in de jeugd en uitkomsten over de levensloop voor mensen die zijn opgegroeid in Metropoolregio Amsterdam.</w:t>
       </w:r>
       <w:r>
         <w:rPr>
@@ -352,7 +338,7 @@
     <w:sdt>
       <w:sdtPr>
         <w:rPr>
-          <w:rFonts w:eastAsia="Times New Roman" w:cs="Calibri"/>
+          <w:rFonts w:eastAsia="Times New Roman"/>
           <w:b w:val="0"/>
           <w:bCs w:val="0"/>
           <w:color w:val="auto"/>
@@ -375,20 +361,8 @@
         <w:p>
           <w:pPr>
             <w:pStyle w:val="TOCHeading"/>
-            <w:rPr>
-              <w:rFonts w:cs="Calibri"/>
-              <w:sz w:val="32"/>
-              <w:szCs w:val="32"/>
-              <w:lang w:val="nl-NL"/>
-            </w:rPr>
           </w:pPr>
           <w:r>
-            <w:rPr>
-              <w:rFonts w:cs="Calibri"/>
-              <w:sz w:val="32"/>
-              <w:szCs w:val="32"/>
-              <w:lang w:val="nl-NL"/>
-            </w:rPr>
             <w:t>Inhoudsopgave</w:t>
           </w:r>
         </w:p>
@@ -1383,9 +1357,6 @@
     <w:p>
       <w:pPr>
         <w:pStyle w:val="Heading1"/>
-        <w:rPr>
-          <w:rFonts w:cs="Calibri"/>
-        </w:rPr>
       </w:pPr>
     </w:p>
     <w:p>
@@ -1404,15 +1375,9 @@
     <w:p>
       <w:pPr>
         <w:pStyle w:val="Heading1"/>
-        <w:rPr>
-          <w:rFonts w:cs="Calibri"/>
-        </w:rPr>
       </w:pPr>
       <w:bookmarkStart w:id="0" w:name="_Toc112094259"/>
       <w:r>
-        <w:rPr>
-          <w:rFonts w:cs="Calibri"/>
-        </w:rPr>
         <w:lastRenderedPageBreak/>
         <w:t>1. Wat laat het dashboard zien?</w:t>
       </w:r>
@@ -1858,7 +1823,7 @@
         <w:pStyle w:val="ListParagraph"/>
         <w:numPr>
           <w:ilvl w:val="0"/>
-          <w:numId w:val="22"/>
+          <w:numId w:val="28"/>
         </w:numPr>
       </w:pPr>
       <w:r>
@@ -1876,7 +1841,7 @@
         <w:pStyle w:val="ListParagraph"/>
         <w:numPr>
           <w:ilvl w:val="0"/>
-          <w:numId w:val="22"/>
+          <w:numId w:val="28"/>
         </w:numPr>
       </w:pPr>
       <w:r>
@@ -1896,7 +1861,7 @@
         <w:pStyle w:val="ListParagraph"/>
         <w:numPr>
           <w:ilvl w:val="0"/>
-          <w:numId w:val="22"/>
+          <w:numId w:val="28"/>
         </w:numPr>
       </w:pPr>
       <w:r>
@@ -2390,33 +2355,21 @@
     <w:p>
       <w:pPr>
         <w:pStyle w:val="Heading1"/>
-        <w:rPr>
-          <w:rFonts w:cs="Calibri"/>
-        </w:rPr>
       </w:pPr>
     </w:p>
     <w:p>
       <w:pPr>
         <w:pStyle w:val="Heading1"/>
-        <w:rPr>
-          <w:rFonts w:cs="Calibri"/>
-        </w:rPr>
       </w:pPr>
     </w:p>
     <w:p>
       <w:pPr>
         <w:pStyle w:val="Heading1"/>
-        <w:rPr>
-          <w:rFonts w:cs="Calibri"/>
-        </w:rPr>
       </w:pPr>
     </w:p>
     <w:p>
       <w:pPr>
         <w:pStyle w:val="Heading1"/>
-        <w:rPr>
-          <w:rFonts w:cs="Calibri"/>
-        </w:rPr>
       </w:pPr>
     </w:p>
     <w:p>
@@ -2438,22 +2391,13 @@
       </w:pPr>
       <w:bookmarkStart w:id="1" w:name="_Toc112094260"/>
       <w:r>
-        <w:rPr>
-          <w:rFonts w:cs="Calibri"/>
-        </w:rPr>
         <w:lastRenderedPageBreak/>
         <w:t>2</w:t>
       </w:r>
       <w:r>
-        <w:rPr>
-          <w:rFonts w:cs="Calibri"/>
-        </w:rPr>
         <w:t xml:space="preserve">. </w:t>
       </w:r>
       <w:r>
-        <w:rPr>
-          <w:rFonts w:cs="Calibri"/>
-        </w:rPr>
         <w:t>Kort overzicht</w:t>
       </w:r>
       <w:bookmarkEnd w:id="1"/>
@@ -2709,7 +2653,7 @@
         <w:tc>
           <w:tcPr>
             <w:tcW w:w="279" w:type="dxa"/>
-            <w:shd w:val="clear" w:color="auto" w:fill="3498DB"/>
+            <w:shd w:val="clear" w:color="auto" w:fill="18BC9C"/>
             <w:noWrap/>
             <w:hideMark/>
           </w:tcPr>
@@ -2718,7 +2662,7 @@
         <w:tc>
           <w:tcPr>
             <w:tcW w:w="1559" w:type="dxa"/>
-            <w:shd w:val="clear" w:color="auto" w:fill="3498DB"/>
+            <w:shd w:val="clear" w:color="auto" w:fill="18BC9C"/>
             <w:noWrap/>
             <w:hideMark/>
           </w:tcPr>
@@ -2751,7 +2695,7 @@
         <w:tc>
           <w:tcPr>
             <w:tcW w:w="1276" w:type="dxa"/>
-            <w:shd w:val="clear" w:color="auto" w:fill="3498DB"/>
+            <w:shd w:val="clear" w:color="auto" w:fill="18BC9C"/>
             <w:noWrap/>
             <w:hideMark/>
           </w:tcPr>
@@ -2776,7 +2720,7 @@
         <w:tc>
           <w:tcPr>
             <w:tcW w:w="1559" w:type="dxa"/>
-            <w:shd w:val="clear" w:color="auto" w:fill="3498DB"/>
+            <w:shd w:val="clear" w:color="auto" w:fill="18BC9C"/>
             <w:noWrap/>
             <w:hideMark/>
           </w:tcPr>
@@ -2809,7 +2753,7 @@
         <w:tc>
           <w:tcPr>
             <w:tcW w:w="1559" w:type="dxa"/>
-            <w:shd w:val="clear" w:color="auto" w:fill="3498DB"/>
+            <w:shd w:val="clear" w:color="auto" w:fill="18BC9C"/>
             <w:noWrap/>
             <w:hideMark/>
           </w:tcPr>
@@ -2842,7 +2786,7 @@
         <w:tc>
           <w:tcPr>
             <w:tcW w:w="1843" w:type="dxa"/>
-            <w:shd w:val="clear" w:color="auto" w:fill="3498DB"/>
+            <w:shd w:val="clear" w:color="auto" w:fill="18BC9C"/>
             <w:noWrap/>
             <w:hideMark/>
           </w:tcPr>
@@ -2867,7 +2811,7 @@
         <w:tc>
           <w:tcPr>
             <w:tcW w:w="1418" w:type="dxa"/>
-            <w:shd w:val="clear" w:color="auto" w:fill="3498DB"/>
+            <w:shd w:val="clear" w:color="auto" w:fill="18BC9C"/>
           </w:tcPr>
           <w:p>
             <w:pPr>
@@ -3576,13 +3520,7 @@
         <w:rPr>
           <w:color w:val="000000" w:themeColor="text1"/>
         </w:rPr>
-        <w:t xml:space="preserve">Meetmoment </w:t>
-      </w:r>
-      <w:r>
-        <w:rPr>
-          <w:color w:val="FFFFFF" w:themeColor="background1"/>
-        </w:rPr>
-        <w:t>woonadres</w:t>
+        <w:t>Meetmoment</w:t>
       </w:r>
       <w:r>
         <w:t>: Het meetmoment waarop we de geografische locatie meten waar het kind woont a.d.h.v. inschrijving in de Basisregistratie Personen</w:t>
@@ -3728,7 +3666,7 @@
         <w:tc>
           <w:tcPr>
             <w:tcW w:w="4508" w:type="dxa"/>
-            <w:shd w:val="clear" w:color="auto" w:fill="1CADE4" w:themeFill="accent1"/>
+            <w:shd w:val="clear" w:color="auto" w:fill="18BC9C"/>
           </w:tcPr>
           <w:p>
             <w:pPr>
@@ -3750,7 +3688,7 @@
         <w:tc>
           <w:tcPr>
             <w:tcW w:w="4508" w:type="dxa"/>
-            <w:shd w:val="clear" w:color="auto" w:fill="1CADE4" w:themeFill="accent1"/>
+            <w:shd w:val="clear" w:color="auto" w:fill="18BC9C"/>
           </w:tcPr>
           <w:p>
             <w:pPr>
@@ -3890,7 +3828,7 @@
         <w:tc>
           <w:tcPr>
             <w:tcW w:w="4508" w:type="dxa"/>
-            <w:shd w:val="clear" w:color="auto" w:fill="1CADE4" w:themeFill="accent1"/>
+            <w:shd w:val="clear" w:color="auto" w:fill="18BC9C"/>
           </w:tcPr>
           <w:p>
             <w:pPr>
@@ -4101,7 +4039,7 @@
         <w:tc>
           <w:tcPr>
             <w:tcW w:w="4508" w:type="dxa"/>
-            <w:shd w:val="clear" w:color="auto" w:fill="1CADE4" w:themeFill="accent1"/>
+            <w:shd w:val="clear" w:color="auto" w:fill="18BC9C"/>
           </w:tcPr>
           <w:p>
             <w:pPr>
@@ -4248,7 +4186,7 @@
         <w:tc>
           <w:tcPr>
             <w:tcW w:w="4508" w:type="dxa"/>
-            <w:shd w:val="clear" w:color="auto" w:fill="1CADE4" w:themeFill="accent1"/>
+            <w:shd w:val="clear" w:color="auto" w:fill="18BC9C"/>
           </w:tcPr>
           <w:p>
             <w:pPr>
@@ -4352,7 +4290,7 @@
         <w:tc>
           <w:tcPr>
             <w:tcW w:w="4508" w:type="dxa"/>
-            <w:shd w:val="clear" w:color="auto" w:fill="1CADE4" w:themeFill="accent1"/>
+            <w:shd w:val="clear" w:color="auto" w:fill="18BC9C"/>
           </w:tcPr>
           <w:p>
             <w:pPr>
@@ -4500,22 +4438,13 @@
     <w:p>
       <w:pPr>
         <w:pStyle w:val="Heading1"/>
-        <w:rPr>
-          <w:rFonts w:cs="Calibri"/>
-        </w:rPr>
       </w:pPr>
       <w:bookmarkStart w:id="2" w:name="_Toc112094261"/>
       <w:r>
-        <w:rPr>
-          <w:rFonts w:cs="Calibri"/>
-        </w:rPr>
         <w:lastRenderedPageBreak/>
         <w:t>3</w:t>
       </w:r>
       <w:r>
-        <w:rPr>
-          <w:rFonts w:cs="Calibri"/>
-        </w:rPr>
         <w:t>. Dertigers</w:t>
       </w:r>
       <w:bookmarkEnd w:id="2"/>
@@ -5853,22 +5782,13 @@
     <w:p>
       <w:pPr>
         <w:pStyle w:val="Heading1"/>
-        <w:rPr>
-          <w:rFonts w:cs="Calibri"/>
-        </w:rPr>
       </w:pPr>
       <w:bookmarkStart w:id="3" w:name="_Toc112094262"/>
       <w:r>
-        <w:rPr>
-          <w:rFonts w:cs="Calibri"/>
-        </w:rPr>
         <w:lastRenderedPageBreak/>
         <w:t>4</w:t>
       </w:r>
       <w:r>
-        <w:rPr>
-          <w:rFonts w:cs="Calibri"/>
-        </w:rPr>
         <w:t>. 21-jarigen</w:t>
       </w:r>
       <w:bookmarkEnd w:id="3"/>
@@ -6225,22 +6145,13 @@
     <w:p>
       <w:pPr>
         <w:pStyle w:val="Heading1"/>
-        <w:rPr>
-          <w:rFonts w:cs="Calibri"/>
-        </w:rPr>
       </w:pPr>
       <w:bookmarkStart w:id="4" w:name="_Toc112094263"/>
       <w:r>
-        <w:rPr>
-          <w:rFonts w:cs="Calibri"/>
-        </w:rPr>
         <w:lastRenderedPageBreak/>
         <w:t>5</w:t>
       </w:r>
       <w:r>
-        <w:rPr>
-          <w:rFonts w:cs="Calibri"/>
-        </w:rPr>
         <w:t>. 16-jarigen</w:t>
       </w:r>
       <w:bookmarkEnd w:id="4"/>
@@ -6986,22 +6897,13 @@
     <w:p>
       <w:pPr>
         <w:pStyle w:val="Heading1"/>
-        <w:rPr>
-          <w:rFonts w:cs="Calibri"/>
-        </w:rPr>
       </w:pPr>
       <w:bookmarkStart w:id="5" w:name="_Toc112094264"/>
       <w:r>
-        <w:rPr>
-          <w:rFonts w:cs="Calibri"/>
-        </w:rPr>
         <w:lastRenderedPageBreak/>
         <w:t>6</w:t>
       </w:r>
       <w:r>
-        <w:rPr>
-          <w:rFonts w:cs="Calibri"/>
-        </w:rPr>
         <w:t>. Groep 8</w:t>
       </w:r>
       <w:bookmarkEnd w:id="5"/>
@@ -8112,28 +8014,16 @@
     <w:p>
       <w:pPr>
         <w:pStyle w:val="Heading1"/>
-        <w:rPr>
-          <w:rFonts w:cs="Calibri"/>
-        </w:rPr>
       </w:pPr>
       <w:bookmarkStart w:id="6" w:name="_Toc112094265"/>
       <w:r>
-        <w:rPr>
-          <w:rFonts w:cs="Calibri"/>
-        </w:rPr>
         <w:lastRenderedPageBreak/>
         <w:t>7</w:t>
       </w:r>
       <w:r>
-        <w:rPr>
-          <w:rFonts w:cs="Calibri"/>
-        </w:rPr>
         <w:t>. Pasgeborenen</w:t>
       </w:r>
       <w:r>
-        <w:rPr>
-          <w:rFonts w:cs="Calibri"/>
-        </w:rPr>
         <w:t>-BIG2</w:t>
       </w:r>
       <w:bookmarkEnd w:id="6"/>
@@ -8574,22 +8464,13 @@
     <w:p>
       <w:pPr>
         <w:pStyle w:val="Heading1"/>
-        <w:rPr>
-          <w:rFonts w:cs="Calibri"/>
-        </w:rPr>
       </w:pPr>
       <w:bookmarkStart w:id="7" w:name="_Toc112094266"/>
       <w:r>
-        <w:rPr>
-          <w:rFonts w:cs="Calibri"/>
-        </w:rPr>
         <w:lastRenderedPageBreak/>
         <w:t>8</w:t>
       </w:r>
       <w:r>
-        <w:rPr>
-          <w:rFonts w:cs="Calibri"/>
-        </w:rPr>
         <w:t>. Pasgeborenen-sterfte</w:t>
       </w:r>
       <w:bookmarkEnd w:id="7"/>
@@ -9184,28 +9065,16 @@
     <w:p>
       <w:pPr>
         <w:pStyle w:val="Heading1"/>
-        <w:rPr>
-          <w:rFonts w:cs="Calibri"/>
-        </w:rPr>
       </w:pPr>
       <w:bookmarkStart w:id="9" w:name="_Toc112094268"/>
       <w:r>
-        <w:rPr>
-          <w:rFonts w:cs="Calibri"/>
-        </w:rPr>
         <w:lastRenderedPageBreak/>
         <w:t xml:space="preserve">A. </w:t>
       </w:r>
       <w:r>
-        <w:rPr>
-          <w:rFonts w:cs="Calibri"/>
-        </w:rPr>
         <w:t>Appendix</w:t>
       </w:r>
       <w:r>
-        <w:rPr>
-          <w:rFonts w:cs="Calibri"/>
-        </w:rPr>
         <w:t xml:space="preserve"> uitkomsten</w:t>
       </w:r>
       <w:bookmarkEnd w:id="9"/>
@@ -9263,7 +9132,7 @@
         <w:tc>
           <w:tcPr>
             <w:tcW w:w="473" w:type="dxa"/>
-            <w:shd w:val="clear" w:color="auto" w:fill="3498DB"/>
+            <w:shd w:val="clear" w:color="auto" w:fill="18BC9C"/>
           </w:tcPr>
           <w:p>
             <w:pPr>
@@ -9292,7 +9161,7 @@
         <w:tc>
           <w:tcPr>
             <w:tcW w:w="1932" w:type="dxa"/>
-            <w:shd w:val="clear" w:color="auto" w:fill="3498DB"/>
+            <w:shd w:val="clear" w:color="auto" w:fill="18BC9C"/>
             <w:noWrap/>
             <w:hideMark/>
           </w:tcPr>
@@ -9321,7 +9190,7 @@
         <w:tc>
           <w:tcPr>
             <w:tcW w:w="1276" w:type="dxa"/>
-            <w:shd w:val="clear" w:color="auto" w:fill="3498DB"/>
+            <w:shd w:val="clear" w:color="auto" w:fill="18BC9C"/>
             <w:noWrap/>
             <w:hideMark/>
           </w:tcPr>
@@ -9350,7 +9219,7 @@
         <w:tc>
           <w:tcPr>
             <w:tcW w:w="1559" w:type="dxa"/>
-            <w:shd w:val="clear" w:color="auto" w:fill="3498DB"/>
+            <w:shd w:val="clear" w:color="auto" w:fill="18BC9C"/>
           </w:tcPr>
           <w:p>
             <w:pPr>
@@ -9379,7 +9248,7 @@
         <w:tc>
           <w:tcPr>
             <w:tcW w:w="4961" w:type="dxa"/>
-            <w:shd w:val="clear" w:color="auto" w:fill="3498DB"/>
+            <w:shd w:val="clear" w:color="auto" w:fill="18BC9C"/>
             <w:noWrap/>
             <w:hideMark/>
           </w:tcPr>
@@ -9408,7 +9277,7 @@
         <w:tc>
           <w:tcPr>
             <w:tcW w:w="1873" w:type="dxa"/>
-            <w:shd w:val="clear" w:color="auto" w:fill="3498DB"/>
+            <w:shd w:val="clear" w:color="auto" w:fill="18BC9C"/>
           </w:tcPr>
           <w:p>
             <w:pPr>
@@ -9435,7 +9304,7 @@
         <w:tc>
           <w:tcPr>
             <w:tcW w:w="1874" w:type="dxa"/>
-            <w:shd w:val="clear" w:color="auto" w:fill="3498DB"/>
+            <w:shd w:val="clear" w:color="auto" w:fill="18BC9C"/>
           </w:tcPr>
           <w:p>
             <w:pPr>
@@ -16403,23 +16272,16 @@
       <w:pPr>
         <w:pStyle w:val="Heading1"/>
         <w:rPr>
-          <w:rFonts w:cs="Calibri"/>
           <w:sz w:val="20"/>
           <w:szCs w:val="20"/>
         </w:rPr>
       </w:pPr>
       <w:bookmarkStart w:id="10" w:name="_Toc112094269"/>
       <w:r>
-        <w:rPr>
-          <w:rFonts w:cs="Calibri"/>
-        </w:rPr>
         <w:lastRenderedPageBreak/>
         <w:t>B.</w:t>
       </w:r>
       <w:r>
-        <w:rPr>
-          <w:rFonts w:cs="Calibri"/>
-        </w:rPr>
         <w:t xml:space="preserve"> Appendix geografie</w:t>
       </w:r>
       <w:bookmarkEnd w:id="10"/>
@@ -16478,7 +16340,7 @@
         <w:tc>
           <w:tcPr>
             <w:tcW w:w="3920" w:type="dxa"/>
-            <w:shd w:val="clear" w:color="auto" w:fill="3498DB"/>
+            <w:shd w:val="clear" w:color="auto" w:fill="18BC9C"/>
             <w:noWrap/>
             <w:hideMark/>
           </w:tcPr>
@@ -16507,7 +16369,7 @@
         <w:tc>
           <w:tcPr>
             <w:tcW w:w="2400" w:type="dxa"/>
-            <w:shd w:val="clear" w:color="auto" w:fill="3498DB"/>
+            <w:shd w:val="clear" w:color="auto" w:fill="18BC9C"/>
             <w:noWrap/>
             <w:hideMark/>
           </w:tcPr>
@@ -22674,6 +22536,119 @@
     </w:lvl>
   </w:abstractNum>
   <w:abstractNum w:abstractNumId="26" w15:restartNumberingAfterBreak="0">
+    <w:nsid w:val="748E37E4"/>
+    <w:multiLevelType w:val="hybridMultilevel"/>
+    <w:tmpl w:val="B540ECA6"/>
+    <w:lvl w:ilvl="0" w:tplc="08090001">
+      <w:start w:val="1"/>
+      <w:numFmt w:val="bullet"/>
+      <w:lvlText w:val=""/>
+      <w:lvlJc w:val="left"/>
+      <w:pPr>
+        <w:ind w:left="720" w:hanging="360"/>
+      </w:pPr>
+      <w:rPr>
+        <w:rFonts w:ascii="Symbol" w:hAnsi="Symbol" w:hint="default"/>
+      </w:rPr>
+    </w:lvl>
+    <w:lvl w:ilvl="1" w:tplc="FFFFFFFF" w:tentative="1">
+      <w:start w:val="1"/>
+      <w:numFmt w:val="bullet"/>
+      <w:lvlText w:val="o"/>
+      <w:lvlJc w:val="left"/>
+      <w:pPr>
+        <w:ind w:left="1440" w:hanging="360"/>
+      </w:pPr>
+      <w:rPr>
+        <w:rFonts w:ascii="Courier New" w:hAnsi="Courier New" w:cs="Courier New" w:hint="default"/>
+      </w:rPr>
+    </w:lvl>
+    <w:lvl w:ilvl="2" w:tplc="FFFFFFFF" w:tentative="1">
+      <w:start w:val="1"/>
+      <w:numFmt w:val="bullet"/>
+      <w:lvlText w:val=""/>
+      <w:lvlJc w:val="left"/>
+      <w:pPr>
+        <w:ind w:left="2160" w:hanging="360"/>
+      </w:pPr>
+      <w:rPr>
+        <w:rFonts w:ascii="Wingdings" w:hAnsi="Wingdings" w:hint="default"/>
+      </w:rPr>
+    </w:lvl>
+    <w:lvl w:ilvl="3" w:tplc="FFFFFFFF" w:tentative="1">
+      <w:start w:val="1"/>
+      <w:numFmt w:val="bullet"/>
+      <w:lvlText w:val=""/>
+      <w:lvlJc w:val="left"/>
+      <w:pPr>
+        <w:ind w:left="2880" w:hanging="360"/>
+      </w:pPr>
+      <w:rPr>
+        <w:rFonts w:ascii="Symbol" w:hAnsi="Symbol" w:hint="default"/>
+      </w:rPr>
+    </w:lvl>
+    <w:lvl w:ilvl="4" w:tplc="FFFFFFFF" w:tentative="1">
+      <w:start w:val="1"/>
+      <w:numFmt w:val="bullet"/>
+      <w:lvlText w:val="o"/>
+      <w:lvlJc w:val="left"/>
+      <w:pPr>
+        <w:ind w:left="3600" w:hanging="360"/>
+      </w:pPr>
+      <w:rPr>
+        <w:rFonts w:ascii="Courier New" w:hAnsi="Courier New" w:cs="Courier New" w:hint="default"/>
+      </w:rPr>
+    </w:lvl>
+    <w:lvl w:ilvl="5" w:tplc="FFFFFFFF" w:tentative="1">
+      <w:start w:val="1"/>
+      <w:numFmt w:val="bullet"/>
+      <w:lvlText w:val=""/>
+      <w:lvlJc w:val="left"/>
+      <w:pPr>
+        <w:ind w:left="4320" w:hanging="360"/>
+      </w:pPr>
+      <w:rPr>
+        <w:rFonts w:ascii="Wingdings" w:hAnsi="Wingdings" w:hint="default"/>
+      </w:rPr>
+    </w:lvl>
+    <w:lvl w:ilvl="6" w:tplc="FFFFFFFF" w:tentative="1">
+      <w:start w:val="1"/>
+      <w:numFmt w:val="bullet"/>
+      <w:lvlText w:val=""/>
+      <w:lvlJc w:val="left"/>
+      <w:pPr>
+        <w:ind w:left="5040" w:hanging="360"/>
+      </w:pPr>
+      <w:rPr>
+        <w:rFonts w:ascii="Symbol" w:hAnsi="Symbol" w:hint="default"/>
+      </w:rPr>
+    </w:lvl>
+    <w:lvl w:ilvl="7" w:tplc="FFFFFFFF" w:tentative="1">
+      <w:start w:val="1"/>
+      <w:numFmt w:val="bullet"/>
+      <w:lvlText w:val="o"/>
+      <w:lvlJc w:val="left"/>
+      <w:pPr>
+        <w:ind w:left="5760" w:hanging="360"/>
+      </w:pPr>
+      <w:rPr>
+        <w:rFonts w:ascii="Courier New" w:hAnsi="Courier New" w:cs="Courier New" w:hint="default"/>
+      </w:rPr>
+    </w:lvl>
+    <w:lvl w:ilvl="8" w:tplc="FFFFFFFF" w:tentative="1">
+      <w:start w:val="1"/>
+      <w:numFmt w:val="bullet"/>
+      <w:lvlText w:val=""/>
+      <w:lvlJc w:val="left"/>
+      <w:pPr>
+        <w:ind w:left="6480" w:hanging="360"/>
+      </w:pPr>
+      <w:rPr>
+        <w:rFonts w:ascii="Wingdings" w:hAnsi="Wingdings" w:hint="default"/>
+      </w:rPr>
+    </w:lvl>
+  </w:abstractNum>
+  <w:abstractNum w:abstractNumId="27" w15:restartNumberingAfterBreak="0">
     <w:nsid w:val="7DA751E0"/>
     <w:multiLevelType w:val="hybridMultilevel"/>
     <w:tmpl w:val="826256D4"/>
@@ -22835,7 +22810,7 @@
     <w:abstractNumId w:val="18"/>
   </w:num>
   <w:num w:numId="17" w16cid:durableId="2112968375">
-    <w:abstractNumId w:val="26"/>
+    <w:abstractNumId w:val="27"/>
   </w:num>
   <w:num w:numId="18" w16cid:durableId="537205054">
     <w:abstractNumId w:val="6"/>
@@ -22866,6 +22841,9 @@
   </w:num>
   <w:num w:numId="27" w16cid:durableId="1803117096">
     <w:abstractNumId w:val="19"/>
+  </w:num>
+  <w:num w:numId="28" w16cid:durableId="1680083920">
+    <w:abstractNumId w:val="26"/>
   </w:num>
 </w:numbering>
 </file>
@@ -23279,7 +23257,7 @@
     <w:link w:val="Heading1Char"/>
     <w:uiPriority w:val="9"/>
     <w:qFormat/>
-    <w:rsid w:val="00DE3B0E"/>
+    <w:rsid w:val="00A3714B"/>
     <w:pPr>
       <w:keepNext/>
       <w:keepLines/>
@@ -23287,8 +23265,8 @@
       <w:outlineLvl w:val="0"/>
     </w:pPr>
     <w:rPr>
-      <w:rFonts w:eastAsiaTheme="majorEastAsia" w:cstheme="majorBidi"/>
-      <w:color w:val="3498DB"/>
+      <w:rFonts w:eastAsiaTheme="majorEastAsia"/>
+      <w:color w:val="18BC9C"/>
       <w:sz w:val="32"/>
       <w:szCs w:val="32"/>
     </w:rPr>
@@ -23325,10 +23303,10 @@
     <w:basedOn w:val="DefaultParagraphFont"/>
     <w:link w:val="Heading1"/>
     <w:uiPriority w:val="9"/>
-    <w:rsid w:val="00DE3B0E"/>
+    <w:rsid w:val="00A3714B"/>
     <w:rPr>
-      <w:rFonts w:ascii="Calibri" w:eastAsiaTheme="majorEastAsia" w:hAnsi="Calibri" w:cstheme="majorBidi"/>
-      <w:color w:val="3498DB"/>
+      <w:rFonts w:ascii="Calibri" w:eastAsiaTheme="majorEastAsia" w:hAnsi="Calibri" w:cs="Calibri"/>
+      <w:color w:val="18BC9C"/>
       <w:sz w:val="32"/>
       <w:szCs w:val="32"/>
       <w:lang w:val="nl-NL" w:eastAsia="en-GB"/>

</xml_diff>

<commit_message>
change EUR to ESE
</commit_message>
<xml_diff>
--- a/www/werkwijze.docx
+++ b/www/werkwijze.docx
@@ -68,7 +68,7 @@
           <w:sz w:val="20"/>
           <w:szCs w:val="20"/>
         </w:rPr>
-        <w:t xml:space="preserve"> is een onderzoeksproject van Helen Lam, Bastian Ravesteijn en Coen van de Kraats van Erasmus </w:t>
+        <w:t xml:space="preserve"> is een onderzoeksproject van Helen Lam, Bastian Ravesteijn en Coen van de Kraats van </w:t>
       </w:r>
       <w:r>
         <w:rPr>
@@ -77,7 +77,7 @@
           <w:sz w:val="20"/>
           <w:szCs w:val="20"/>
         </w:rPr>
-        <w:t xml:space="preserve">Universiteit Rotterdam </w:t>
+        <w:t xml:space="preserve">Erasmus School of Economics </w:t>
       </w:r>
       <w:r>
         <w:rPr>
@@ -25142,12 +25142,12 @@
         </w:tc>
       </w:tr>
     </w:tbl>
+    <w:bookmarkStart w:id="10" w:name="_Toc121343713"/>
+    <w:bookmarkStart w:id="11" w:name="_Toc121343850"/>
     <w:p>
       <w:pPr>
         <w:pStyle w:val="Heading1"/>
       </w:pPr>
-      <w:bookmarkStart w:id="10" w:name="_Toc121343713"/>
-      <w:bookmarkStart w:id="11" w:name="_Toc121343850"/>
       <w:r>
         <w:rPr>
           <w:i/>
@@ -30487,28 +30487,28 @@
 </file>
 
 <file path=customXml/item1.xml><?xml version="1.0" encoding="utf-8"?>
-<b:Sources xmlns:b="http://schemas.openxmlformats.org/officeDocument/2006/bibliography" xmlns="http://schemas.openxmlformats.org/officeDocument/2006/bibliography" SelectedStyle="/APASixthEditionOfficeOnline.xsl" StyleName="APA" Version="6"/>
-</file>
-
-<file path=customXml/item2.xml><?xml version="1.0" encoding="utf-8"?>
 <go:gDocsCustomXmlDataStorage xmlns:go="http://customooxmlschemas.google.com/" xmlns:r="http://schemas.openxmlformats.org/officeDocument/2006/relationships">
   <go:docsCustomData xmlns:go="http://customooxmlschemas.google.com/" roundtripDataSignature="AMtx7mh459CXl+Md5w2tAeU/2/690WdTTw==">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</go:docsCustomData>
 </go:gDocsCustomXmlDataStorage>
 </file>
 
-<file path=customXml/itemProps1.xml><?xml version="1.0" encoding="utf-8"?>
-<ds:datastoreItem xmlns:ds="http://schemas.openxmlformats.org/officeDocument/2006/customXml" ds:itemID="{DB81401A-A761-394D-9760-146E6FDBFD70}">
-  <ds:schemaRefs>
-    <ds:schemaRef ds:uri="http://schemas.openxmlformats.org/officeDocument/2006/bibliography"/>
-  </ds:schemaRefs>
-</ds:datastoreItem>
+<file path=customXml/item2.xml><?xml version="1.0" encoding="utf-8"?>
+<b:Sources xmlns:b="http://schemas.openxmlformats.org/officeDocument/2006/bibliography" xmlns="http://schemas.openxmlformats.org/officeDocument/2006/bibliography" SelectedStyle="/APASixthEditionOfficeOnline.xsl" StyleName="APA" Version="6"/>
 </file>
 
-<file path=customXml/itemProps2.xml><?xml version="1.0" encoding="utf-8"?>
+<file path=customXml/itemProps1.xml><?xml version="1.0" encoding="utf-8"?>
 <ds:datastoreItem xmlns:ds="http://schemas.openxmlformats.org/officeDocument/2006/customXml" ds:itemID="{11111111-1234-1234-1234-123412341234}">
   <ds:schemaRefs>
     <ds:schemaRef ds:uri="http://customooxmlschemas.google.com/"/>
     <ds:schemaRef ds:uri="http://schemas.openxmlformats.org/officeDocument/2006/relationships"/>
   </ds:schemaRefs>
 </ds:datastoreItem>
+</file>
+
+<file path=customXml/itemProps2.xml><?xml version="1.0" encoding="utf-8"?>
+<ds:datastoreItem xmlns:ds="http://schemas.openxmlformats.org/officeDocument/2006/customXml" ds:itemID="{DB81401A-A761-394D-9760-146E6FDBFD70}">
+  <ds:schemaRefs>
+    <ds:schemaRef ds:uri="http://schemas.openxmlformats.org/officeDocument/2006/bibliography"/>
+  </ds:schemaRefs>
+</ds:datastoreItem>
 </file>
</xml_diff>

<commit_message>
fixed typo's in werkwijze
</commit_message>
<xml_diff>
--- a/www/werkwijze.docx
+++ b/www/werkwijze.docx
@@ -73,8 +73,9 @@
           <w:sz w:val="20"/>
           <w:szCs w:val="20"/>
         </w:rPr>
-        <w:t xml:space="preserve"> is een onderzoeksproject van Helen Lam, Bastian Ravesteijn en Coen van de Kraats van Erasmus </w:t>
-      </w:r>
+        <w:t xml:space="preserve"> is een onderzoeksproject van Helen Lam, Bastian </w:t>
+      </w:r>
+      <w:proofErr w:type="spellStart"/>
       <w:r>
         <w:rPr>
           <w:rFonts w:asciiTheme="minorHAnsi" w:eastAsia="Calibri" w:hAnsiTheme="minorHAnsi" w:cstheme="minorHAnsi"/>
@@ -82,7 +83,66 @@
           <w:sz w:val="20"/>
           <w:szCs w:val="20"/>
         </w:rPr>
-        <w:t xml:space="preserve">School of Economics </w:t>
+        <w:t>Ravesteijn</w:t>
+      </w:r>
+      <w:proofErr w:type="spellEnd"/>
+      <w:r>
+        <w:rPr>
+          <w:rFonts w:asciiTheme="minorHAnsi" w:eastAsia="Calibri" w:hAnsiTheme="minorHAnsi" w:cstheme="minorHAnsi"/>
+          <w:color w:val="000000"/>
+          <w:sz w:val="20"/>
+          <w:szCs w:val="20"/>
+        </w:rPr>
+        <w:t xml:space="preserve"> en Coen van de </w:t>
+      </w:r>
+      <w:proofErr w:type="spellStart"/>
+      <w:r>
+        <w:rPr>
+          <w:rFonts w:asciiTheme="minorHAnsi" w:eastAsia="Calibri" w:hAnsiTheme="minorHAnsi" w:cstheme="minorHAnsi"/>
+          <w:color w:val="000000"/>
+          <w:sz w:val="20"/>
+          <w:szCs w:val="20"/>
+        </w:rPr>
+        <w:t>Kraats</w:t>
+      </w:r>
+      <w:proofErr w:type="spellEnd"/>
+      <w:r>
+        <w:rPr>
+          <w:rFonts w:asciiTheme="minorHAnsi" w:eastAsia="Calibri" w:hAnsiTheme="minorHAnsi" w:cstheme="minorHAnsi"/>
+          <w:color w:val="000000"/>
+          <w:sz w:val="20"/>
+          <w:szCs w:val="20"/>
+        </w:rPr>
+        <w:t xml:space="preserve"> van Erasmus </w:t>
+      </w:r>
+      <w:r>
+        <w:rPr>
+          <w:rFonts w:asciiTheme="minorHAnsi" w:eastAsia="Calibri" w:hAnsiTheme="minorHAnsi" w:cstheme="minorHAnsi"/>
+          <w:color w:val="000000"/>
+          <w:sz w:val="20"/>
+          <w:szCs w:val="20"/>
+        </w:rPr>
+        <w:t xml:space="preserve">School of </w:t>
+      </w:r>
+      <w:proofErr w:type="spellStart"/>
+      <w:r>
+        <w:rPr>
+          <w:rFonts w:asciiTheme="minorHAnsi" w:eastAsia="Calibri" w:hAnsiTheme="minorHAnsi" w:cstheme="minorHAnsi"/>
+          <w:color w:val="000000"/>
+          <w:sz w:val="20"/>
+          <w:szCs w:val="20"/>
+        </w:rPr>
+        <w:t>Economics</w:t>
+      </w:r>
+      <w:proofErr w:type="spellEnd"/>
+      <w:r>
+        <w:rPr>
+          <w:rFonts w:asciiTheme="minorHAnsi" w:eastAsia="Calibri" w:hAnsiTheme="minorHAnsi" w:cstheme="minorHAnsi"/>
+          <w:color w:val="000000"/>
+          <w:sz w:val="20"/>
+          <w:szCs w:val="20"/>
+        </w:rPr>
+        <w:t xml:space="preserve"> </w:t>
       </w:r>
       <w:r>
         <w:rPr>
@@ -1827,7 +1887,55 @@
           <w:sz w:val="20"/>
           <w:szCs w:val="20"/>
         </w:rPr>
-        <w:t xml:space="preserve">2b. Lollipop-diagrammen met opleiding van de ouders op de horizontale as (X-as) en een gekozen uitkomstmaat op de verticale as (Y-as). Lollipop-diagrammen gebruiken dezelfde gegevens als de staafdiagrammen, maar visualiseren deze gegevens op een andere manier. De bolgrootte van elke lollipop is afhankelijk van het aantal mensen in elk van de drie onderwijsniveaus. Hierdoor is het mogelijk om in één oogopslag de aantallen kinderen per ouderlijk onderwijsniveau te zien. </w:t>
+        <w:t xml:space="preserve">2b. </w:t>
+      </w:r>
+      <w:proofErr w:type="spellStart"/>
+      <w:r>
+        <w:rPr>
+          <w:sz w:val="20"/>
+          <w:szCs w:val="20"/>
+        </w:rPr>
+        <w:t>Lollipop</w:t>
+      </w:r>
+      <w:proofErr w:type="spellEnd"/>
+      <w:r>
+        <w:rPr>
+          <w:sz w:val="20"/>
+          <w:szCs w:val="20"/>
+        </w:rPr>
+        <w:t xml:space="preserve">-diagrammen met opleiding van de ouders op de horizontale as (X-as) en een gekozen uitkomstmaat op de verticale as (Y-as). </w:t>
+      </w:r>
+      <w:proofErr w:type="spellStart"/>
+      <w:r>
+        <w:rPr>
+          <w:sz w:val="20"/>
+          <w:szCs w:val="20"/>
+        </w:rPr>
+        <w:t>Lollipop</w:t>
+      </w:r>
+      <w:proofErr w:type="spellEnd"/>
+      <w:r>
+        <w:rPr>
+          <w:sz w:val="20"/>
+          <w:szCs w:val="20"/>
+        </w:rPr>
+        <w:t xml:space="preserve">-diagrammen gebruiken dezelfde gegevens als de staafdiagrammen, maar visualiseren deze gegevens op een andere manier. De bolgrootte van elke </w:t>
+      </w:r>
+      <w:proofErr w:type="spellStart"/>
+      <w:r>
+        <w:rPr>
+          <w:sz w:val="20"/>
+          <w:szCs w:val="20"/>
+        </w:rPr>
+        <w:t>lollipop</w:t>
+      </w:r>
+      <w:proofErr w:type="spellEnd"/>
+      <w:r>
+        <w:rPr>
+          <w:sz w:val="20"/>
+          <w:szCs w:val="20"/>
+        </w:rPr>
+        <w:t xml:space="preserve"> is afhankelijk van het aantal mensen in elk van de drie onderwijsniveaus. Hierdoor is het mogelijk om in één oogopslag de aantallen kinderen per ouderlijk onderwijsniveau te zien. </w:t>
       </w:r>
     </w:p>
     <w:p>
@@ -2043,7 +2151,27 @@
           <w:sz w:val="20"/>
           <w:szCs w:val="20"/>
         </w:rPr>
-        <w:t xml:space="preserve"> geschat door de bollen middels de OLS-methode) door de bollen. Lijn is alleen beschikbaar voor de gradiënten met inkomen van ouders op de X-as. </w:t>
+        <w:t xml:space="preserve"> geschat door de bollen middels de </w:t>
+      </w:r>
+      <w:proofErr w:type="spellStart"/>
+      <w:r>
+        <w:rPr>
+          <w:rFonts w:eastAsia="Calibri"/>
+          <w:color w:val="000000"/>
+          <w:sz w:val="20"/>
+          <w:szCs w:val="20"/>
+        </w:rPr>
+        <w:t>OLS-methode</w:t>
+      </w:r>
+      <w:proofErr w:type="spellEnd"/>
+      <w:r>
+        <w:rPr>
+          <w:rFonts w:eastAsia="Calibri"/>
+          <w:color w:val="000000"/>
+          <w:sz w:val="20"/>
+          <w:szCs w:val="20"/>
+        </w:rPr>
+        <w:t xml:space="preserve">) door de bollen. Lijn is alleen beschikbaar voor de gradiënten met inkomen van ouders op de X-as. </w:t>
       </w:r>
     </w:p>
     <w:p>
@@ -2165,8 +2293,9 @@
           <w:sz w:val="20"/>
           <w:szCs w:val="20"/>
         </w:rPr>
-        <w:t xml:space="preserve">Opleiding ouders: hoogst behaalde opleiding van de hoogst </w:t>
-      </w:r>
+        <w:t xml:space="preserve">Opleiding ouders: hoogst behaalde opleiding van de </w:t>
+      </w:r>
+      <w:proofErr w:type="gramStart"/>
       <w:r>
         <w:rPr>
           <w:rFonts w:eastAsia="Calibri"/>
@@ -2174,7 +2303,7 @@
           <w:sz w:val="20"/>
           <w:szCs w:val="20"/>
         </w:rPr>
-        <w:t>opgeleide ouder</w:t>
+        <w:t xml:space="preserve">hoogst </w:t>
       </w:r>
       <w:r>
         <w:rPr>
@@ -2183,32 +2312,87 @@
           <w:sz w:val="20"/>
           <w:szCs w:val="20"/>
         </w:rPr>
-        <w:t>. Deze optie toont de staafdiagrammen en lollipop-diagrammen.</w:t>
-      </w:r>
-    </w:p>
-    <w:p>
-      <w:pPr>
-        <w:jc w:val="both"/>
-        <w:rPr>
-          <w:sz w:val="20"/>
-          <w:szCs w:val="20"/>
-        </w:rPr>
-      </w:pPr>
-    </w:p>
-    <w:p>
-      <w:pPr>
-        <w:jc w:val="both"/>
-        <w:rPr>
-          <w:sz w:val="20"/>
-          <w:szCs w:val="20"/>
-        </w:rPr>
-      </w:pPr>
-      <w:r>
-        <w:rPr>
-          <w:sz w:val="20"/>
-          <w:szCs w:val="20"/>
-        </w:rPr>
-        <w:t>2) Tabbox ‘Algemeen’, ‘Wat zie ik?’, en ‘Causaliteit’</w:t>
+        <w:t>opgeleide</w:t>
+      </w:r>
+      <w:proofErr w:type="gramEnd"/>
+      <w:r>
+        <w:rPr>
+          <w:rFonts w:eastAsia="Calibri"/>
+          <w:color w:val="000000"/>
+          <w:sz w:val="20"/>
+          <w:szCs w:val="20"/>
+        </w:rPr>
+        <w:t xml:space="preserve"> ouder</w:t>
+      </w:r>
+      <w:r>
+        <w:rPr>
+          <w:rFonts w:eastAsia="Calibri"/>
+          <w:color w:val="000000"/>
+          <w:sz w:val="20"/>
+          <w:szCs w:val="20"/>
+        </w:rPr>
+        <w:t xml:space="preserve">. Deze optie toont de staafdiagrammen en </w:t>
+      </w:r>
+      <w:proofErr w:type="spellStart"/>
+      <w:r>
+        <w:rPr>
+          <w:rFonts w:eastAsia="Calibri"/>
+          <w:color w:val="000000"/>
+          <w:sz w:val="20"/>
+          <w:szCs w:val="20"/>
+        </w:rPr>
+        <w:t>lollipop</w:t>
+      </w:r>
+      <w:proofErr w:type="spellEnd"/>
+      <w:r>
+        <w:rPr>
+          <w:rFonts w:eastAsia="Calibri"/>
+          <w:color w:val="000000"/>
+          <w:sz w:val="20"/>
+          <w:szCs w:val="20"/>
+        </w:rPr>
+        <w:t>-diagrammen.</w:t>
+      </w:r>
+    </w:p>
+    <w:p>
+      <w:pPr>
+        <w:jc w:val="both"/>
+        <w:rPr>
+          <w:sz w:val="20"/>
+          <w:szCs w:val="20"/>
+        </w:rPr>
+      </w:pPr>
+    </w:p>
+    <w:p>
+      <w:pPr>
+        <w:jc w:val="both"/>
+        <w:rPr>
+          <w:sz w:val="20"/>
+          <w:szCs w:val="20"/>
+        </w:rPr>
+      </w:pPr>
+      <w:r>
+        <w:rPr>
+          <w:sz w:val="20"/>
+          <w:szCs w:val="20"/>
+        </w:rPr>
+        <w:t xml:space="preserve">2) </w:t>
+      </w:r>
+      <w:proofErr w:type="spellStart"/>
+      <w:r>
+        <w:rPr>
+          <w:sz w:val="20"/>
+          <w:szCs w:val="20"/>
+        </w:rPr>
+        <w:t>Tabbox</w:t>
+      </w:r>
+      <w:proofErr w:type="spellEnd"/>
+      <w:r>
+        <w:rPr>
+          <w:sz w:val="20"/>
+          <w:szCs w:val="20"/>
+        </w:rPr>
+        <w:t xml:space="preserve"> ‘Algemeen’, ‘Wat zie ik?’, en ‘Causaliteit’</w:t>
       </w:r>
     </w:p>
     <w:p>
@@ -2270,7 +2454,27 @@
           <w:sz w:val="20"/>
           <w:szCs w:val="20"/>
         </w:rPr>
-        <w:t xml:space="preserve">Wat zie ik?: uitleg over hoe de gebruiker de figuur moet lezen. </w:t>
+        <w:t xml:space="preserve">Wat zie </w:t>
+      </w:r>
+      <w:proofErr w:type="gramStart"/>
+      <w:r>
+        <w:rPr>
+          <w:rFonts w:eastAsia="Calibri"/>
+          <w:color w:val="000000"/>
+          <w:sz w:val="20"/>
+          <w:szCs w:val="20"/>
+        </w:rPr>
+        <w:t>ik?:</w:t>
+      </w:r>
+      <w:proofErr w:type="gramEnd"/>
+      <w:r>
+        <w:rPr>
+          <w:rFonts w:eastAsia="Calibri"/>
+          <w:color w:val="000000"/>
+          <w:sz w:val="20"/>
+          <w:szCs w:val="20"/>
+        </w:rPr>
+        <w:t xml:space="preserve"> uitleg over hoe de gebruiker de figuur moet lezen. </w:t>
       </w:r>
     </w:p>
     <w:p>
@@ -2923,7 +3127,27 @@
           <w:sz w:val="20"/>
           <w:szCs w:val="20"/>
         </w:rPr>
-        <w:t xml:space="preserve">Toon alternatief staafdiagram (alleen beschikbaar voor Opleiding ouders): de gebruiker kan hier kiezen voor de lollipop-diagram. De figuur voor Opleiding ouders staat standaard op het staafdiagram. </w:t>
+        <w:t xml:space="preserve">Toon alternatief staafdiagram (alleen beschikbaar voor Opleiding ouders): de gebruiker kan hier kiezen voor de </w:t>
+      </w:r>
+      <w:proofErr w:type="spellStart"/>
+      <w:r>
+        <w:rPr>
+          <w:rFonts w:eastAsia="Calibri"/>
+          <w:color w:val="000000"/>
+          <w:sz w:val="20"/>
+          <w:szCs w:val="20"/>
+        </w:rPr>
+        <w:t>lollipop</w:t>
+      </w:r>
+      <w:proofErr w:type="spellEnd"/>
+      <w:r>
+        <w:rPr>
+          <w:rFonts w:eastAsia="Calibri"/>
+          <w:color w:val="000000"/>
+          <w:sz w:val="20"/>
+          <w:szCs w:val="20"/>
+        </w:rPr>
+        <w:t xml:space="preserve">-diagram. De figuur voor Opleiding ouders staat standaard op het staafdiagram. </w:t>
       </w:r>
     </w:p>
     <w:p>
@@ -3757,8 +3981,25 @@
           <w:sz w:val="20"/>
           <w:szCs w:val="20"/>
         </w:rPr>
-        <w:t xml:space="preserve"> in de genoemde jaren zijn geboren. Voor de leeftijdsgroep Pasgeborenen-sterfte includeren we ook doodgeborenen, terwijl dat niet het geval is voor de leeftijdsgroep Pasgeborenen-BIG2. Vanaf 2019 is het mogelijk voor ouders om hun doodgeboren kind te laten registreren in het Basisregistratie Personen. Omdat de pasgeborenen-sterfte leeftijdsgroep gemeten wordt in 2008-2016, selecteren we kinderen van de pasgeborenen-sterfte uit het CBS-bestand Perinatale Registratie Nederland (PRNL 2018) waarin zowel levende als doodgeboren kinderen worden geregistreerd op basis van Perined-gegevens en het </w:t>
-      </w:r>
+        <w:t xml:space="preserve"> in de genoemde jaren zijn geboren. Voor de leeftijdsgroep Pasgeborenen-sterfte includeren we ook doodgeborenen, terwijl dat niet het geval is voor de leeftijdsgroep Pasgeborenen-BIG2. Vanaf 2019 is het mogelijk voor ouders om hun doodgeboren kind te laten registreren in het Basisregistratie Personen. Omdat de pasgeborenen-sterfte leeftijdsgroep gemeten wordt in 2008-2016, selecteren we kinderen van de pasgeborenen-sterfte uit het CBS-bestand Perinatale Registratie Nederland (PRNL 2018) waarin zowel levende als doodgeboren kinderen worden geregistreerd op basis van </w:t>
+      </w:r>
+      <w:proofErr w:type="spellStart"/>
+      <w:r>
+        <w:rPr>
+          <w:sz w:val="20"/>
+          <w:szCs w:val="20"/>
+        </w:rPr>
+        <w:t>Perined</w:t>
+      </w:r>
+      <w:proofErr w:type="spellEnd"/>
+      <w:r>
+        <w:rPr>
+          <w:sz w:val="20"/>
+          <w:szCs w:val="20"/>
+        </w:rPr>
+        <w:t xml:space="preserve">-gegevens en het </w:t>
+      </w:r>
+      <w:proofErr w:type="spellStart"/>
       <w:r>
         <w:rPr>
           <w:sz w:val="20"/>
@@ -3771,7 +4012,15 @@
           <w:sz w:val="20"/>
           <w:szCs w:val="20"/>
         </w:rPr>
-        <w:t>estand van CBS.</w:t>
+        <w:t>estand</w:t>
+      </w:r>
+      <w:proofErr w:type="spellEnd"/>
+      <w:r>
+        <w:rPr>
+          <w:sz w:val="20"/>
+          <w:szCs w:val="20"/>
+        </w:rPr>
+        <w:t xml:space="preserve"> van CBS.</w:t>
       </w:r>
     </w:p>
     <w:p>
@@ -3915,6 +4164,7 @@
                 <w:szCs w:val="20"/>
               </w:rPr>
             </w:pPr>
+            <w:proofErr w:type="spellStart"/>
             <w:r>
               <w:rPr>
                 <w:b/>
@@ -3942,6 +4192,7 @@
               </w:rPr>
               <w:t>jaren</w:t>
             </w:r>
+            <w:proofErr w:type="spellEnd"/>
           </w:p>
         </w:tc>
         <w:tc>
@@ -7020,7 +7271,23 @@
           <w:sz w:val="20"/>
           <w:szCs w:val="20"/>
         </w:rPr>
-        <w:t xml:space="preserve">000 euro. Voor de kinderen met twee juridische ouders bekend tellen we het gemiddelde jaarinkomen van beide ouders bij elkaar op. Voor dertigers met één juridische ouder gebruiken we alleen dat inkomen van de ouder. Negatief inkomen, bijvoorbeeld voor zelfstandige ondernemers of door verrekeningen met de Belastingdienst, is meegenomen bij het berekenen van het gemiddeld inkomen van de ouders. Dertigers voor wie het gemiddelde gezamenlijke jaarinkomen van ouders over deze periode negatief is worden geëxcludeerd. Bij het ontbreken van ouderlijk inkomen in een of meerdere jaren middelen we het inkomen over de resterende jaren. </w:t>
+        <w:t xml:space="preserve">000 euro. Voor de kinderen met twee juridische ouders bekend tellen we het gemiddelde jaarinkomen van beide ouders bij elkaar op. Voor dertigers met één juridische ouder gebruiken we alleen dat inkomen van de ouder. Negatief inkomen, bijvoorbeeld voor zelfstandige ondernemers of door verrekeningen met de Belastingdienst, is meegenomen bij het berekenen van het gemiddeld inkomen van de ouders. Dertigers voor wie het gemiddelde gezamenlijke jaarinkomen van ouders over deze periode negatief is worden </w:t>
+      </w:r>
+      <w:proofErr w:type="spellStart"/>
+      <w:r>
+        <w:rPr>
+          <w:sz w:val="20"/>
+          <w:szCs w:val="20"/>
+        </w:rPr>
+        <w:t>geëxcludeerd</w:t>
+      </w:r>
+      <w:proofErr w:type="spellEnd"/>
+      <w:r>
+        <w:rPr>
+          <w:sz w:val="20"/>
+          <w:szCs w:val="20"/>
+        </w:rPr>
+        <w:t xml:space="preserve">. Bij het ontbreken van ouderlijk inkomen in een of meerdere jaren middelen we het inkomen over de resterende jaren. </w:t>
       </w:r>
     </w:p>
     <w:p>
@@ -7190,7 +7457,23 @@
           <w:sz w:val="20"/>
           <w:szCs w:val="20"/>
         </w:rPr>
-        <w:t>migratieachtergrond. Als ten minste één ouder in het buitenland is geboren, dan is dat land als migratieachtergrond toegekend. Als vader en moeder elk in een ander land, maar buiten Nederland, zijn geboren dan is het geboorteland van de moeder als migratieachtergrond toegekend. Als tenminste één ouder in het buitenland is geboren, maar het kind in Nederland is geboren, dan heeft het kind een tweede generatie-migratieachtergrond.</w:t>
+        <w:t xml:space="preserve">migratieachtergrond. Als ten minste </w:t>
+      </w:r>
+      <w:proofErr w:type="spellStart"/>
+      <w:r>
+        <w:rPr>
+          <w:sz w:val="20"/>
+          <w:szCs w:val="20"/>
+        </w:rPr>
+        <w:t>één</w:t>
+      </w:r>
+      <w:proofErr w:type="spellEnd"/>
+      <w:r>
+        <w:rPr>
+          <w:sz w:val="20"/>
+          <w:szCs w:val="20"/>
+        </w:rPr>
+        <w:t xml:space="preserve"> ouder in het buitenland is geboren, dan is dat land als migratieachtergrond toegekend. Als vader en moeder elk in een ander land, maar buiten Nederland, zijn geboren dan is het geboorteland van de moeder als migratieachtergrond toegekend. Als tenminste één ouder in het buitenland is geboren, maar het kind in Nederland is geboren, dan heeft het kind een tweede generatie-migratieachtergrond.</w:t>
       </w:r>
     </w:p>
     <w:p>
@@ -7216,7 +7499,23 @@
           <w:szCs w:val="20"/>
         </w:rPr>
         <w:lastRenderedPageBreak/>
-        <w:t xml:space="preserve">Bij het bepalen van de migratieachtergrond voor de derde generatie hanteren we de volgende definitie: indien één ouder een tweede generatie-migratieachtergrond heeft is en het kind in Nederland is geboren, dan heeft het kind een derde generatie-migratieachtergrond, op basis van het land van de migratieachtergrond van de ouder met </w:t>
+        <w:t xml:space="preserve">Bij het bepalen van de migratieachtergrond voor de derde generatie hanteren we de volgende definitie: </w:t>
+      </w:r>
+      <w:proofErr w:type="gramStart"/>
+      <w:r>
+        <w:rPr>
+          <w:sz w:val="20"/>
+          <w:szCs w:val="20"/>
+        </w:rPr>
+        <w:t>indien</w:t>
+      </w:r>
+      <w:proofErr w:type="gramEnd"/>
+      <w:r>
+        <w:rPr>
+          <w:sz w:val="20"/>
+          <w:szCs w:val="20"/>
+        </w:rPr>
+        <w:t xml:space="preserve"> één ouder een tweede generatie-migratieachtergrond heeft is en het kind in Nederland is geboren, dan heeft het kind een derde generatie-migratieachtergrond, op basis van het land van de migratieachtergrond van de ouder met </w:t>
       </w:r>
       <w:r>
         <w:rPr>
@@ -7296,7 +7595,25 @@
           <w:sz w:val="20"/>
           <w:szCs w:val="20"/>
         </w:rPr>
-        <w:t>mber 1994 (het meetmoment van het woonadres) in een huishouden met één of twee ouders wonen. Eenouderhuishouden</w:t>
+        <w:t xml:space="preserve">mber 1994 (het meetmoment van het woonadres) in een huishouden met </w:t>
+      </w:r>
+      <w:proofErr w:type="spellStart"/>
+      <w:r>
+        <w:rPr>
+          <w:rFonts w:eastAsia="Calibri"/>
+          <w:sz w:val="20"/>
+          <w:szCs w:val="20"/>
+        </w:rPr>
+        <w:t>één</w:t>
+      </w:r>
+      <w:proofErr w:type="spellEnd"/>
+      <w:r>
+        <w:rPr>
+          <w:rFonts w:eastAsia="Calibri"/>
+          <w:sz w:val="20"/>
+          <w:szCs w:val="20"/>
+        </w:rPr>
+        <w:t xml:space="preserve"> of twee ouders wonen. Eenouderhuishouden</w:t>
       </w:r>
       <w:r>
         <w:rPr>
@@ -7574,7 +7891,23 @@
           <w:sz w:val="20"/>
           <w:szCs w:val="20"/>
         </w:rPr>
-        <w:t xml:space="preserve"> die over 2017 en 2018 een gemiddeld bruto jaarinkomen hebben dat negatief is over deze periode worden geëxcludeerd.</w:t>
+        <w:t xml:space="preserve"> die over 2017 en 2018 een gemiddeld bruto jaarinkomen hebben dat negatief is over deze periode worden </w:t>
+      </w:r>
+      <w:proofErr w:type="spellStart"/>
+      <w:r>
+        <w:rPr>
+          <w:sz w:val="20"/>
+          <w:szCs w:val="20"/>
+        </w:rPr>
+        <w:t>geëxcludeerd</w:t>
+      </w:r>
+      <w:proofErr w:type="spellEnd"/>
+      <w:r>
+        <w:rPr>
+          <w:sz w:val="20"/>
+          <w:szCs w:val="20"/>
+        </w:rPr>
+        <w:t>.</w:t>
       </w:r>
       <w:r>
         <w:rPr>
@@ -7886,7 +8219,23 @@
           <w:sz w:val="20"/>
           <w:szCs w:val="20"/>
         </w:rPr>
-        <w:t xml:space="preserve">. Basisuren zijn de verloonde uren minus de overwerkuren. Kinderen met een negatief loon krijgen geen waarde voor uurloon. </w:t>
+        <w:t xml:space="preserve">. Basisuren zijn de </w:t>
+      </w:r>
+      <w:proofErr w:type="spellStart"/>
+      <w:r>
+        <w:rPr>
+          <w:sz w:val="20"/>
+          <w:szCs w:val="20"/>
+        </w:rPr>
+        <w:t>verloonde</w:t>
+      </w:r>
+      <w:proofErr w:type="spellEnd"/>
+      <w:r>
+        <w:rPr>
+          <w:sz w:val="20"/>
+          <w:szCs w:val="20"/>
+        </w:rPr>
+        <w:t xml:space="preserve"> uren minus de overwerkuren. Kinderen met een negatief loon krijgen geen waarde voor uurloon. </w:t>
       </w:r>
     </w:p>
     <w:p>
@@ -9060,7 +9409,23 @@
           <w:sz w:val="20"/>
           <w:szCs w:val="20"/>
         </w:rPr>
-        <w:t xml:space="preserve">(bestand EIGENDOMTAB 2018, </w:t>
+        <w:t>(</w:t>
+      </w:r>
+      <w:proofErr w:type="gramStart"/>
+      <w:r>
+        <w:rPr>
+          <w:sz w:val="20"/>
+          <w:szCs w:val="20"/>
+        </w:rPr>
+        <w:t>bestand</w:t>
+      </w:r>
+      <w:proofErr w:type="gramEnd"/>
+      <w:r>
+        <w:rPr>
+          <w:sz w:val="20"/>
+          <w:szCs w:val="20"/>
+        </w:rPr>
+        <w:t xml:space="preserve"> EIGENDOMTAB 2018, </w:t>
       </w:r>
       <w:r>
         <w:rPr>
@@ -9070,12 +9435,21 @@
         </w:rPr>
         <w:t xml:space="preserve">variabele </w:t>
       </w:r>
-      <w:r>
-        <w:rPr>
-          <w:sz w:val="20"/>
-          <w:szCs w:val="20"/>
-        </w:rPr>
-        <w:t xml:space="preserve">TypeEigendom). We meten op 1 januari 2018 of iemand een eigen woning heeft. </w:t>
+      <w:proofErr w:type="spellStart"/>
+      <w:r>
+        <w:rPr>
+          <w:sz w:val="20"/>
+          <w:szCs w:val="20"/>
+        </w:rPr>
+        <w:t>TypeEigendom</w:t>
+      </w:r>
+      <w:proofErr w:type="spellEnd"/>
+      <w:r>
+        <w:rPr>
+          <w:sz w:val="20"/>
+          <w:szCs w:val="20"/>
+        </w:rPr>
+        <w:t xml:space="preserve">). We meten op 1 januari 2018 of iemand een eigen woning heeft. </w:t>
       </w:r>
     </w:p>
     <w:p>
@@ -9274,7 +9648,23 @@
           <w:sz w:val="20"/>
           <w:szCs w:val="20"/>
         </w:rPr>
-        <w:t xml:space="preserve"> over de jaren 2008 en 2012, gecorrigeerd voor inflatie volgens het prijspeil van 2018. Het bruto persoonlijk jaarinkomen van ouders wordt gemaximeerd op 1 miljoen euro (tot en met 2010) en 1,2 miljoen euro (vanaf 2011); d.w.z. alle inkomens hoger dan 1,2 miljoen euro worden gelijkgesteld aan 1,2 miljoen euro. Negatief bruto persoonlijk jaarinkomen wordt tot en met 2010 afgekapt op min 500,000 euro. Voor de kinderen met twee juridische ouders bekend tellen we het gemiddelde jaarinkomen van beide ouders bij elkaar op. Voor dertigers met één juridische ouder gebruiken we alleen dat inkomen van de ouder. Negatief inkomen, bijvoorbeeld voor zelfstandige ondernemers of door verrekeningen met de Belastingdienst, is meegenomen bij het berekenen van het gemiddeld inkomen van de ouders. Dertigers voor wie het gemiddelde gezamenlijke jaarinkomen van ouders over deze periode negatief is worden geëxcludeerd. Bij het ontbreken van ouderlijk inkomen in een of meerdere jaren middelen we het inkomen over de resterende jaren. </w:t>
+        <w:t xml:space="preserve"> over de jaren 2008 en 2012, gecorrigeerd voor inflatie volgens het prijspeil van 2018. Het bruto persoonlijk jaarinkomen van ouders wordt gemaximeerd op 1 miljoen euro (tot en met 2010) en 1,2 miljoen euro (vanaf 2011); d.w.z. alle inkomens hoger dan 1,2 miljoen euro worden gelijkgesteld aan 1,2 miljoen euro. Negatief bruto persoonlijk jaarinkomen wordt tot en met 2010 afgekapt op min 500,000 euro. Voor de kinderen met twee juridische ouders bekend tellen we het gemiddelde jaarinkomen van beide ouders bij elkaar op. Voor dertigers met één juridische ouder gebruiken we alleen dat inkomen van de ouder. Negatief inkomen, bijvoorbeeld voor zelfstandige ondernemers of door verrekeningen met de Belastingdienst, is meegenomen bij het berekenen van het gemiddeld inkomen van de ouders. Dertigers voor wie het gemiddelde gezamenlijke jaarinkomen van ouders over deze periode negatief is worden </w:t>
+      </w:r>
+      <w:proofErr w:type="spellStart"/>
+      <w:r>
+        <w:rPr>
+          <w:sz w:val="20"/>
+          <w:szCs w:val="20"/>
+        </w:rPr>
+        <w:t>geëxcludeerd</w:t>
+      </w:r>
+      <w:proofErr w:type="spellEnd"/>
+      <w:r>
+        <w:rPr>
+          <w:sz w:val="20"/>
+          <w:szCs w:val="20"/>
+        </w:rPr>
+        <w:t xml:space="preserve">. Bij het ontbreken van ouderlijk inkomen in een of meerdere jaren middelen we het inkomen over de resterende jaren. </w:t>
       </w:r>
     </w:p>
     <w:p>
@@ -9367,32 +9757,64 @@
           <w:sz w:val="20"/>
           <w:szCs w:val="20"/>
         </w:rPr>
-        <w:t>Bij het bepalen van de migratieachtergrond voor de tweede generatie hanteerden we de CBS-definitie die tot en met 2020 gold: als beide ouders in Nederland zijn geboren krijgt, het kind een Nederlandse migratieachtergrond. Als ten minste één ouder in het buitenland is geboren, dan is dat land als migratieachtergrond toegekend. Als vader en moeder elk in een ander land, maar buiten Nederland, zijn geboren dan is het geboorteland van de moeder als migratieachtergrond toegekend. Als tenminste één ouder in het buitenland is geboren, maar het kind in Nederland is geboren, dan heeft het kind een tweede generatie-migratieachtergrond.</w:t>
-      </w:r>
-    </w:p>
-    <w:p>
-      <w:pPr>
-        <w:jc w:val="both"/>
-        <w:rPr>
-          <w:sz w:val="20"/>
-          <w:szCs w:val="20"/>
-        </w:rPr>
-      </w:pPr>
-    </w:p>
-    <w:p>
-      <w:pPr>
-        <w:jc w:val="both"/>
-        <w:rPr>
-          <w:sz w:val="20"/>
-          <w:szCs w:val="20"/>
-        </w:rPr>
-      </w:pPr>
-      <w:r>
-        <w:rPr>
-          <w:sz w:val="20"/>
-          <w:szCs w:val="20"/>
-        </w:rPr>
-        <w:t xml:space="preserve">Bij het bepalen van de migratieachtergrond voor de derde generatie hanteren we de volgende definitie: indien één ouder een tweede generatie-migratieachtergrond heeft is en het kind in Nederland is geboren, dan heeft </w:t>
+        <w:t xml:space="preserve">Bij het bepalen van de migratieachtergrond voor de tweede generatie hanteerden we de CBS-definitie die tot en met 2020 gold: als beide ouders in Nederland zijn geboren krijgt, het kind een Nederlandse migratieachtergrond. Als ten minste </w:t>
+      </w:r>
+      <w:proofErr w:type="spellStart"/>
+      <w:r>
+        <w:rPr>
+          <w:sz w:val="20"/>
+          <w:szCs w:val="20"/>
+        </w:rPr>
+        <w:t>één</w:t>
+      </w:r>
+      <w:proofErr w:type="spellEnd"/>
+      <w:r>
+        <w:rPr>
+          <w:sz w:val="20"/>
+          <w:szCs w:val="20"/>
+        </w:rPr>
+        <w:t xml:space="preserve"> ouder in het buitenland is geboren, dan is dat land als migratieachtergrond toegekend. Als vader en moeder elk in een ander land, maar buiten Nederland, zijn geboren dan is het geboorteland van de moeder als migratieachtergrond toegekend. Als tenminste één ouder in het buitenland is geboren, maar het kind in Nederland is geboren, dan heeft het kind een tweede generatie-migratieachtergrond.</w:t>
+      </w:r>
+    </w:p>
+    <w:p>
+      <w:pPr>
+        <w:jc w:val="both"/>
+        <w:rPr>
+          <w:sz w:val="20"/>
+          <w:szCs w:val="20"/>
+        </w:rPr>
+      </w:pPr>
+    </w:p>
+    <w:p>
+      <w:pPr>
+        <w:jc w:val="both"/>
+        <w:rPr>
+          <w:sz w:val="20"/>
+          <w:szCs w:val="20"/>
+        </w:rPr>
+      </w:pPr>
+      <w:r>
+        <w:rPr>
+          <w:sz w:val="20"/>
+          <w:szCs w:val="20"/>
+        </w:rPr>
+        <w:t xml:space="preserve">Bij het bepalen van de migratieachtergrond voor de derde generatie hanteren we de volgende definitie: </w:t>
+      </w:r>
+      <w:proofErr w:type="gramStart"/>
+      <w:r>
+        <w:rPr>
+          <w:sz w:val="20"/>
+          <w:szCs w:val="20"/>
+        </w:rPr>
+        <w:t>indien</w:t>
+      </w:r>
+      <w:proofErr w:type="gramEnd"/>
+      <w:r>
+        <w:rPr>
+          <w:sz w:val="20"/>
+          <w:szCs w:val="20"/>
+        </w:rPr>
+        <w:t xml:space="preserve"> één ouder een tweede generatie-migratieachtergrond heeft is en het kind in Nederland is geboren, dan heeft </w:t>
       </w:r>
       <w:r>
         <w:rPr>
@@ -9471,7 +9893,23 @@
           <w:sz w:val="20"/>
           <w:szCs w:val="20"/>
         </w:rPr>
-        <w:t>in een huishouden met één of twee ouders wonen. Eenouderhuishouden</w:t>
+        <w:t xml:space="preserve">in een huishouden met </w:t>
+      </w:r>
+      <w:proofErr w:type="spellStart"/>
+      <w:r>
+        <w:rPr>
+          <w:sz w:val="20"/>
+          <w:szCs w:val="20"/>
+        </w:rPr>
+        <w:t>één</w:t>
+      </w:r>
+      <w:proofErr w:type="spellEnd"/>
+      <w:r>
+        <w:rPr>
+          <w:sz w:val="20"/>
+          <w:szCs w:val="20"/>
+        </w:rPr>
+        <w:t xml:space="preserve"> of twee ouders wonen. Eenouderhuishouden</w:t>
       </w:r>
       <w:r>
         <w:rPr>
@@ -10061,7 +10499,23 @@
           <w:sz w:val="20"/>
           <w:szCs w:val="20"/>
         </w:rPr>
-        <w:t xml:space="preserve">We gebruiken gegevens over het persoonlijk inkomen van juridische ouders om het gemiddelde gezamenlijke jaarinkomen te meten (INPATAB 2014-2018, INPPERSBRUT). We berekenen eerst het gemiddelde bruto persoonlijk jaarinkomen van ouder over de jaren 2014 en 2018, gecorrigeerd voor inflatie volgens het prijspeil van 2018. Het jaarinkomen van ouders wordt gemaximeerd op 1,2 miljoen euro; d.w.z. alle inkomens hoger dan 1,2 miljoen euro worden gelijkgesteld aan 1,2 miljoen euro. Voor de kinderen met twee juridische ouders tellen we het gemiddelde jaarinkomen van beide ouders bij elkaar op. Voor dertigers met één juridische ouder gebruiken we alleen dat inkomen van de ouder. Negatief inkomen, bijvoorbeeld voor zelfstandige ondernemers of door verrekeningen met de Belastingdienst, is meegenomen bij het berekenen van het gemiddeld inkomen van de ouders. Dertigers voor wie het gemiddelde gezamenlijke jaarinkomen van ouders over deze periode negatief is worden geëxcludeerd. Bij het ontbreken van ouderlijk inkomen in een of meerdere jaren middelen we het inkomen over de resterende jaren. </w:t>
+        <w:t xml:space="preserve">We gebruiken gegevens over het persoonlijk inkomen van juridische ouders om het gemiddelde gezamenlijke jaarinkomen te meten (INPATAB 2014-2018, INPPERSBRUT). We berekenen eerst het gemiddelde bruto persoonlijk jaarinkomen van ouder over de jaren 2014 en 2018, gecorrigeerd voor inflatie volgens het prijspeil van 2018. Het jaarinkomen van ouders wordt gemaximeerd op 1,2 miljoen euro; d.w.z. alle inkomens hoger dan 1,2 miljoen euro worden gelijkgesteld aan 1,2 miljoen euro. Voor de kinderen met twee juridische ouders tellen we het gemiddelde jaarinkomen van beide ouders bij elkaar op. Voor dertigers met één juridische ouder gebruiken we alleen dat inkomen van de ouder. Negatief inkomen, bijvoorbeeld voor zelfstandige ondernemers of door verrekeningen met de Belastingdienst, is meegenomen bij het berekenen van het gemiddeld inkomen van de ouders. Dertigers voor wie het gemiddelde gezamenlijke jaarinkomen van ouders over deze periode negatief is worden </w:t>
+      </w:r>
+      <w:proofErr w:type="spellStart"/>
+      <w:r>
+        <w:rPr>
+          <w:sz w:val="20"/>
+          <w:szCs w:val="20"/>
+        </w:rPr>
+        <w:t>geëxcludeerd</w:t>
+      </w:r>
+      <w:proofErr w:type="spellEnd"/>
+      <w:r>
+        <w:rPr>
+          <w:sz w:val="20"/>
+          <w:szCs w:val="20"/>
+        </w:rPr>
+        <w:t xml:space="preserve">. Bij het ontbreken van ouderlijk inkomen in een of meerdere jaren middelen we het inkomen over de resterende jaren. </w:t>
       </w:r>
     </w:p>
     <w:p>
@@ -10154,32 +10608,64 @@
           <w:sz w:val="20"/>
           <w:szCs w:val="20"/>
         </w:rPr>
-        <w:t>Bij het bepalen van de migratieachtergrond voor de tweede generatie hanteerden we de CBS-definitie die tot en met 2020 gold: als beide ouders in Nederland zijn geboren krijgt, het kind een Nederlandse migratieachtergrond. Als ten minste één ouder in het buitenland is geboren, dan is dat land als migratieachtergrond toegekend. Als vader en moeder elk in een ander land, maar buiten Nederland, zijn geboren dan is het geboorteland van de moeder als migratieachtergrond toegekend. Als tenminste één ouder in het buitenland is geboren, maar het kind in Nederland is geboren, dan heeft het kind een tweede generatie-migratieachtergrond.</w:t>
-      </w:r>
-    </w:p>
-    <w:p>
-      <w:pPr>
-        <w:jc w:val="both"/>
-        <w:rPr>
-          <w:sz w:val="20"/>
-          <w:szCs w:val="20"/>
-        </w:rPr>
-      </w:pPr>
-    </w:p>
-    <w:p>
-      <w:pPr>
-        <w:jc w:val="both"/>
-        <w:rPr>
-          <w:sz w:val="20"/>
-          <w:szCs w:val="20"/>
-        </w:rPr>
-      </w:pPr>
-      <w:r>
-        <w:rPr>
-          <w:sz w:val="20"/>
-          <w:szCs w:val="20"/>
-        </w:rPr>
-        <w:t>Bij het bepalen van de migratieachtergrond voor de derde generatie hanteren we de volgende definitie: indien één ouder een tweede generatie-migratieachtergrond heeft is en het kind in Nederland is geboren, dan heeft het kind een derde generatie-migratieachtergrond, op basis van het land van de migratieachtergrond van de ouder met de niet-Nederlandse migratieachtergrond. Als beide ouders een tweede generatie-</w:t>
+        <w:t xml:space="preserve">Bij het bepalen van de migratieachtergrond voor de tweede generatie hanteerden we de CBS-definitie die tot en met 2020 gold: als beide ouders in Nederland zijn geboren krijgt, het kind een Nederlandse migratieachtergrond. Als ten minste </w:t>
+      </w:r>
+      <w:proofErr w:type="spellStart"/>
+      <w:r>
+        <w:rPr>
+          <w:sz w:val="20"/>
+          <w:szCs w:val="20"/>
+        </w:rPr>
+        <w:t>één</w:t>
+      </w:r>
+      <w:proofErr w:type="spellEnd"/>
+      <w:r>
+        <w:rPr>
+          <w:sz w:val="20"/>
+          <w:szCs w:val="20"/>
+        </w:rPr>
+        <w:t xml:space="preserve"> ouder in het buitenland is geboren, dan is dat land als migratieachtergrond toegekend. Als vader en moeder elk in een ander land, maar buiten Nederland, zijn geboren dan is het geboorteland van de moeder als migratieachtergrond toegekend. Als tenminste één ouder in het buitenland is geboren, maar het kind in Nederland is geboren, dan heeft het kind een tweede generatie-migratieachtergrond.</w:t>
+      </w:r>
+    </w:p>
+    <w:p>
+      <w:pPr>
+        <w:jc w:val="both"/>
+        <w:rPr>
+          <w:sz w:val="20"/>
+          <w:szCs w:val="20"/>
+        </w:rPr>
+      </w:pPr>
+    </w:p>
+    <w:p>
+      <w:pPr>
+        <w:jc w:val="both"/>
+        <w:rPr>
+          <w:sz w:val="20"/>
+          <w:szCs w:val="20"/>
+        </w:rPr>
+      </w:pPr>
+      <w:r>
+        <w:rPr>
+          <w:sz w:val="20"/>
+          <w:szCs w:val="20"/>
+        </w:rPr>
+        <w:t xml:space="preserve">Bij het bepalen van de migratieachtergrond voor de derde generatie hanteren we de volgende definitie: </w:t>
+      </w:r>
+      <w:proofErr w:type="gramStart"/>
+      <w:r>
+        <w:rPr>
+          <w:sz w:val="20"/>
+          <w:szCs w:val="20"/>
+        </w:rPr>
+        <w:t>indien</w:t>
+      </w:r>
+      <w:proofErr w:type="gramEnd"/>
+      <w:r>
+        <w:rPr>
+          <w:sz w:val="20"/>
+          <w:szCs w:val="20"/>
+        </w:rPr>
+        <w:t xml:space="preserve"> één ouder een tweede generatie-migratieachtergrond heeft is en het kind in Nederland is geboren, dan heeft het kind een derde generatie-migratieachtergrond, op basis van het land van de migratieachtergrond van de ouder met de niet-Nederlandse migratieachtergrond. Als beide ouders een tweede generatie-</w:t>
       </w:r>
       <w:r>
         <w:rPr>
@@ -10244,7 +10730,23 @@
           <w:sz w:val="20"/>
           <w:szCs w:val="20"/>
         </w:rPr>
-        <w:t>in een huishouden met één of twee ouders wonen.</w:t>
+        <w:t xml:space="preserve">in een huishouden met </w:t>
+      </w:r>
+      <w:proofErr w:type="spellStart"/>
+      <w:r>
+        <w:rPr>
+          <w:sz w:val="20"/>
+          <w:szCs w:val="20"/>
+        </w:rPr>
+        <w:t>één</w:t>
+      </w:r>
+      <w:proofErr w:type="spellEnd"/>
+      <w:r>
+        <w:rPr>
+          <w:sz w:val="20"/>
+          <w:szCs w:val="20"/>
+        </w:rPr>
+        <w:t xml:space="preserve"> of twee ouders wonen.</w:t>
       </w:r>
       <w:r>
         <w:rPr>
@@ -10462,7 +10964,23 @@
           <w:sz w:val="20"/>
           <w:szCs w:val="20"/>
         </w:rPr>
-        <w:t xml:space="preserve">(bestand HOOGSTEOPLTAB 2014-2018, variabele OPLNIVSOI2016AGG4HGMETNIRWO). </w:t>
+        <w:t>(</w:t>
+      </w:r>
+      <w:proofErr w:type="gramStart"/>
+      <w:r>
+        <w:rPr>
+          <w:sz w:val="20"/>
+          <w:szCs w:val="20"/>
+        </w:rPr>
+        <w:t>bestand</w:t>
+      </w:r>
+      <w:proofErr w:type="gramEnd"/>
+      <w:r>
+        <w:rPr>
+          <w:sz w:val="20"/>
+          <w:szCs w:val="20"/>
+        </w:rPr>
+        <w:t xml:space="preserve"> HOOGSTEOPLTAB 2014-2018, variabele OPLNIVSOI2016AGG4HGMETNIRWO). </w:t>
       </w:r>
     </w:p>
     <w:p>
@@ -10615,12 +11133,21 @@
           <w:szCs w:val="20"/>
         </w:rPr>
       </w:pPr>
-      <w:r>
-        <w:rPr>
-          <w:sz w:val="20"/>
-          <w:szCs w:val="20"/>
-        </w:rPr>
-        <w:t xml:space="preserve">variabele OPLNIVSOI2016AGG4HGMETNIRWO). </w:t>
+      <w:proofErr w:type="gramStart"/>
+      <w:r>
+        <w:rPr>
+          <w:sz w:val="20"/>
+          <w:szCs w:val="20"/>
+        </w:rPr>
+        <w:t>variabele</w:t>
+      </w:r>
+      <w:proofErr w:type="gramEnd"/>
+      <w:r>
+        <w:rPr>
+          <w:sz w:val="20"/>
+          <w:szCs w:val="20"/>
+        </w:rPr>
+        <w:t xml:space="preserve"> OPLNIVSOI2016AGG4HGMETNIRWO). </w:t>
       </w:r>
     </w:p>
     <w:p>
@@ -10933,13 +11460,23 @@
         </w:rPr>
         <w:t xml:space="preserve">variabele </w:t>
       </w:r>
+      <w:proofErr w:type="spellStart"/>
       <w:r>
         <w:rPr>
           <w:color w:val="000000"/>
           <w:sz w:val="20"/>
           <w:szCs w:val="20"/>
         </w:rPr>
-        <w:t xml:space="preserve">AantalBewoners). </w:t>
+        <w:t>AantalBewoners</w:t>
+      </w:r>
+      <w:proofErr w:type="spellEnd"/>
+      <w:r>
+        <w:rPr>
+          <w:color w:val="000000"/>
+          <w:sz w:val="20"/>
+          <w:szCs w:val="20"/>
+        </w:rPr>
+        <w:t xml:space="preserve">). </w:t>
       </w:r>
     </w:p>
     <w:p>
@@ -11104,7 +11641,23 @@
           <w:sz w:val="20"/>
           <w:szCs w:val="20"/>
         </w:rPr>
-        <w:t xml:space="preserve">We gebruiken gegevens over het persoonlijk inkomen van juridische ouders om het gemiddelde gezamenlijke jaarinkomen te meten (INPATAB 2014-2018, INPPERSBRUT). We berekenen eerst het gemiddelde bruto persoonlijk jaarinkomen van ouder over de jaren 2014 en 2018, gecorrigeerd voor inflatie volgens het prijspeil van 2018. Het jaarinkomen van ouders wordt gemaximeerd op 1,2 miljoen euro; d.w.z. alle inkomens hoger dan 1,2 miljoen euro worden gelijkgesteld aan 1,2 miljoen euro. Voor de kinderen met twee juridische ouders tellen we het gemiddelde jaarinkomen van beide ouders bij elkaar op. Voor dertigers met één juridische ouder gebruiken we alleen dat inkomen van de ouder. Negatief inkomen, bijvoorbeeld voor zelfstandige ondernemers of door verrekeningen met de Belastingdienst, is meegenomen bij het berekenen van het gemiddeld inkomen van de ouders. Dertigers voor wie het gemiddelde gezamenlijke jaarinkomen van ouders over deze periode negatief is worden geëxcludeerd. Bij het ontbreken van ouderlijk inkomen in een of meerdere jaren middelen we het inkomen over de resterende jaren. </w:t>
+        <w:t xml:space="preserve">We gebruiken gegevens over het persoonlijk inkomen van juridische ouders om het gemiddelde gezamenlijke jaarinkomen te meten (INPATAB 2014-2018, INPPERSBRUT). We berekenen eerst het gemiddelde bruto persoonlijk jaarinkomen van ouder over de jaren 2014 en 2018, gecorrigeerd voor inflatie volgens het prijspeil van 2018. Het jaarinkomen van ouders wordt gemaximeerd op 1,2 miljoen euro; d.w.z. alle inkomens hoger dan 1,2 miljoen euro worden gelijkgesteld aan 1,2 miljoen euro. Voor de kinderen met twee juridische ouders tellen we het gemiddelde jaarinkomen van beide ouders bij elkaar op. Voor dertigers met één juridische ouder gebruiken we alleen dat inkomen van de ouder. Negatief inkomen, bijvoorbeeld voor zelfstandige ondernemers of door verrekeningen met de Belastingdienst, is meegenomen bij het berekenen van het gemiddeld inkomen van de ouders. Dertigers voor wie het gemiddelde gezamenlijke jaarinkomen van ouders over deze periode negatief is worden </w:t>
+      </w:r>
+      <w:proofErr w:type="spellStart"/>
+      <w:r>
+        <w:rPr>
+          <w:sz w:val="20"/>
+          <w:szCs w:val="20"/>
+        </w:rPr>
+        <w:t>geëxcludeerd</w:t>
+      </w:r>
+      <w:proofErr w:type="spellEnd"/>
+      <w:r>
+        <w:rPr>
+          <w:sz w:val="20"/>
+          <w:szCs w:val="20"/>
+        </w:rPr>
+        <w:t xml:space="preserve">. Bij het ontbreken van ouderlijk inkomen in een of meerdere jaren middelen we het inkomen over de resterende jaren. </w:t>
       </w:r>
     </w:p>
     <w:p>
@@ -11197,32 +11750,64 @@
           <w:sz w:val="20"/>
           <w:szCs w:val="20"/>
         </w:rPr>
-        <w:t>Bij het bepalen van de migratieachtergrond voor de tweede generatie hanteerden we de CBS-definitie die tot en met 2020 gold: als beide ouders in Nederland zijn geboren krijgt, het kind een Nederlandse migratieachtergrond. Als ten minste één ouder in het buitenland is geboren, dan is dat land als migratieachtergrond toegekend. Als vader en moeder elk in een ander land, maar buiten Nederland, zijn geboren dan is het geboorteland van de moeder als migratieachtergrond toegekend. Als tenminste één ouder in het buitenland is geboren, maar het kind in Nederland is geboren, dan heeft het kind een tweede generatie-migratieachtergrond.</w:t>
-      </w:r>
-    </w:p>
-    <w:p>
-      <w:pPr>
-        <w:jc w:val="both"/>
-        <w:rPr>
-          <w:sz w:val="20"/>
-          <w:szCs w:val="20"/>
-        </w:rPr>
-      </w:pPr>
-    </w:p>
-    <w:p>
-      <w:pPr>
-        <w:jc w:val="both"/>
-        <w:rPr>
-          <w:sz w:val="20"/>
-          <w:szCs w:val="20"/>
-        </w:rPr>
-      </w:pPr>
-      <w:r>
-        <w:rPr>
-          <w:sz w:val="20"/>
-          <w:szCs w:val="20"/>
-        </w:rPr>
-        <w:t xml:space="preserve">Bij het bepalen van de migratieachtergrond voor de derde generatie hanteren we de volgende definitie: indien één ouder een tweede generatie-migratieachtergrond heeft is en het kind in Nederland is geboren, dan heeft het kind een derde generatie-migratieachtergrond, op basis van het land van de migratieachtergrond van de </w:t>
+        <w:t xml:space="preserve">Bij het bepalen van de migratieachtergrond voor de tweede generatie hanteerden we de CBS-definitie die tot en met 2020 gold: als beide ouders in Nederland zijn geboren krijgt, het kind een Nederlandse migratieachtergrond. Als ten minste </w:t>
+      </w:r>
+      <w:proofErr w:type="spellStart"/>
+      <w:r>
+        <w:rPr>
+          <w:sz w:val="20"/>
+          <w:szCs w:val="20"/>
+        </w:rPr>
+        <w:t>één</w:t>
+      </w:r>
+      <w:proofErr w:type="spellEnd"/>
+      <w:r>
+        <w:rPr>
+          <w:sz w:val="20"/>
+          <w:szCs w:val="20"/>
+        </w:rPr>
+        <w:t xml:space="preserve"> ouder in het buitenland is geboren, dan is dat land als migratieachtergrond toegekend. Als vader en moeder elk in een ander land, maar buiten Nederland, zijn geboren dan is het geboorteland van de moeder als migratieachtergrond toegekend. Als tenminste één ouder in het buitenland is geboren, maar het kind in Nederland is geboren, dan heeft het kind een tweede generatie-migratieachtergrond.</w:t>
+      </w:r>
+    </w:p>
+    <w:p>
+      <w:pPr>
+        <w:jc w:val="both"/>
+        <w:rPr>
+          <w:sz w:val="20"/>
+          <w:szCs w:val="20"/>
+        </w:rPr>
+      </w:pPr>
+    </w:p>
+    <w:p>
+      <w:pPr>
+        <w:jc w:val="both"/>
+        <w:rPr>
+          <w:sz w:val="20"/>
+          <w:szCs w:val="20"/>
+        </w:rPr>
+      </w:pPr>
+      <w:r>
+        <w:rPr>
+          <w:sz w:val="20"/>
+          <w:szCs w:val="20"/>
+        </w:rPr>
+        <w:t xml:space="preserve">Bij het bepalen van de migratieachtergrond voor de derde generatie hanteren we de volgende definitie: </w:t>
+      </w:r>
+      <w:proofErr w:type="gramStart"/>
+      <w:r>
+        <w:rPr>
+          <w:sz w:val="20"/>
+          <w:szCs w:val="20"/>
+        </w:rPr>
+        <w:t>indien</w:t>
+      </w:r>
+      <w:proofErr w:type="gramEnd"/>
+      <w:r>
+        <w:rPr>
+          <w:sz w:val="20"/>
+          <w:szCs w:val="20"/>
+        </w:rPr>
+        <w:t xml:space="preserve"> één ouder een tweede generatie-migratieachtergrond heeft is en het kind in Nederland is geboren, dan heeft het kind een derde generatie-migratieachtergrond, op basis van het land van de migratieachtergrond van de </w:t>
       </w:r>
       <w:r>
         <w:rPr>
@@ -11273,7 +11858,23 @@
           <w:sz w:val="20"/>
           <w:szCs w:val="20"/>
         </w:rPr>
-        <w:t>Om te bepalen of kinderen zijn opgegroeid in een eenoudergezin of tweeoudergezin koppelen we de kinderen aan het type huishouden (bestand GBAHUISHOUDENSBUS 2018, variabele TYPHH). We stellen vast of kinderen op de 10e verjaardag (het meetmoment van waar het kind woont) of kinderen in een huishouden met één ouder of twee ouders wonen.</w:t>
+        <w:t xml:space="preserve">Om te bepalen of kinderen zijn opgegroeid in een eenoudergezin of tweeoudergezin koppelen we de kinderen aan het type huishouden (bestand GBAHUISHOUDENSBUS 2018, variabele TYPHH). We stellen vast of kinderen op de 10e verjaardag (het meetmoment van waar het kind woont) of kinderen in een huishouden met </w:t>
+      </w:r>
+      <w:proofErr w:type="spellStart"/>
+      <w:r>
+        <w:rPr>
+          <w:sz w:val="20"/>
+          <w:szCs w:val="20"/>
+        </w:rPr>
+        <w:t>één</w:t>
+      </w:r>
+      <w:proofErr w:type="spellEnd"/>
+      <w:r>
+        <w:rPr>
+          <w:sz w:val="20"/>
+          <w:szCs w:val="20"/>
+        </w:rPr>
+        <w:t xml:space="preserve"> ouder of twee ouders wonen.</w:t>
       </w:r>
       <w:r>
         <w:rPr>
@@ -11537,13 +12138,23 @@
         </w:rPr>
         <w:t xml:space="preserve"> als een indicator voor leerlingen in groep 8 die op de eindtoets een </w:t>
       </w:r>
+      <w:proofErr w:type="spellStart"/>
       <w:r>
         <w:rPr>
           <w:color w:val="000000"/>
           <w:sz w:val="20"/>
           <w:szCs w:val="20"/>
         </w:rPr>
-        <w:t xml:space="preserve">leesvaardigheidscore </w:t>
+        <w:t>leesvaardigheidscore</w:t>
+      </w:r>
+      <w:proofErr w:type="spellEnd"/>
+      <w:r>
+        <w:rPr>
+          <w:color w:val="000000"/>
+          <w:sz w:val="20"/>
+          <w:szCs w:val="20"/>
+        </w:rPr>
+        <w:t xml:space="preserve"> </w:t>
       </w:r>
       <w:r>
         <w:rPr>
@@ -11722,7 +12333,23 @@
           <w:sz w:val="20"/>
           <w:szCs w:val="20"/>
         </w:rPr>
-        <w:t xml:space="preserve"> als een indicator voor leerlingen in groep 8 die op de eindtoets een taalvaardigheidscore van tenminste het streefniveau (2F) behaalden (bestand NSCHRWPOTAB 2014-2018, variabele WPOTAALTV). </w:t>
+        <w:t xml:space="preserve"> als een indicator voor leerlingen in groep 8 die op de eindtoets een </w:t>
+      </w:r>
+      <w:proofErr w:type="spellStart"/>
+      <w:r>
+        <w:rPr>
+          <w:sz w:val="20"/>
+          <w:szCs w:val="20"/>
+        </w:rPr>
+        <w:t>taalvaardigheidscore</w:t>
+      </w:r>
+      <w:proofErr w:type="spellEnd"/>
+      <w:r>
+        <w:rPr>
+          <w:sz w:val="20"/>
+          <w:szCs w:val="20"/>
+        </w:rPr>
+        <w:t xml:space="preserve"> van tenminste het streefniveau (2F) behaalden (bestand NSCHRWPOTAB 2014-2018, variabele WPOTAALTV). </w:t>
       </w:r>
     </w:p>
     <w:p>
@@ -11793,7 +12420,23 @@
           <w:sz w:val="20"/>
           <w:szCs w:val="20"/>
         </w:rPr>
-        <w:t xml:space="preserve"> als een indicator voor leerlingen in groep 8 die een eindtoetsscore behaalden dat overeenkwam met een toetsadvies voor het best passende brugklastype van tenminste vmbo gemengde leerweg (bestand NSCHRWPOTAB 2014-2018, variabele WPOTOETSADVIES). </w:t>
+        <w:t xml:space="preserve"> als een indicator voor leerlingen in groep 8 die een eindtoetsscore behaalden dat overeenkwam met een </w:t>
+      </w:r>
+      <w:proofErr w:type="spellStart"/>
+      <w:r>
+        <w:rPr>
+          <w:sz w:val="20"/>
+          <w:szCs w:val="20"/>
+        </w:rPr>
+        <w:t>toetsadvies</w:t>
+      </w:r>
+      <w:proofErr w:type="spellEnd"/>
+      <w:r>
+        <w:rPr>
+          <w:sz w:val="20"/>
+          <w:szCs w:val="20"/>
+        </w:rPr>
+        <w:t xml:space="preserve"> voor het best passende brugklastype van tenminste vmbo gemengde leerweg (bestand NSCHRWPOTAB 2014-2018, variabele WPOTOETSADVIES). </w:t>
       </w:r>
     </w:p>
     <w:p>
@@ -11864,7 +12507,23 @@
           <w:sz w:val="20"/>
           <w:szCs w:val="20"/>
         </w:rPr>
-        <w:t xml:space="preserve"> als een indicator voor leerlingen in groep 8 die een eindtoetsscore behaalden dat zorgde voor een toetsadvies voor het best passende brugklastype van tenminste havo (bestand INSCHRWPOTAB 2014-2018, variabele WPOTOETSADVIES). </w:t>
+        <w:t xml:space="preserve"> als een indicator voor leerlingen in groep 8 die een eindtoetsscore behaalden dat zorgde voor een </w:t>
+      </w:r>
+      <w:proofErr w:type="spellStart"/>
+      <w:r>
+        <w:rPr>
+          <w:sz w:val="20"/>
+          <w:szCs w:val="20"/>
+        </w:rPr>
+        <w:t>toetsadvies</w:t>
+      </w:r>
+      <w:proofErr w:type="spellEnd"/>
+      <w:r>
+        <w:rPr>
+          <w:sz w:val="20"/>
+          <w:szCs w:val="20"/>
+        </w:rPr>
+        <w:t xml:space="preserve"> voor het best passende brugklastype van tenminste havo (bestand INSCHRWPOTAB 2014-2018, variabele WPOTOETSADVIES). </w:t>
       </w:r>
     </w:p>
     <w:p>
@@ -11935,7 +12594,23 @@
           <w:sz w:val="20"/>
           <w:szCs w:val="20"/>
         </w:rPr>
-        <w:t xml:space="preserve"> als een indicator voor leerlingen in groep 8 die een eindtoetsscore behaalden dat zorgde voor een toetsadvies voor het best passende brugklastype van vwo (bestand INSCHRWPOTAB 2014-2018, variabele WPOTOETSADVIES). </w:t>
+        <w:t xml:space="preserve"> als een indicator voor leerlingen in groep 8 die een eindtoetsscore behaalden dat zorgde voor een </w:t>
+      </w:r>
+      <w:proofErr w:type="spellStart"/>
+      <w:r>
+        <w:rPr>
+          <w:sz w:val="20"/>
+          <w:szCs w:val="20"/>
+        </w:rPr>
+        <w:t>toetsadvies</w:t>
+      </w:r>
+      <w:proofErr w:type="spellEnd"/>
+      <w:r>
+        <w:rPr>
+          <w:sz w:val="20"/>
+          <w:szCs w:val="20"/>
+        </w:rPr>
+        <w:t xml:space="preserve"> voor het best passende brugklastype van vwo (bestand INSCHRWPOTAB 2014-2018, variabele WPOTOETSADVIES). </w:t>
       </w:r>
     </w:p>
     <w:p>
@@ -12618,13 +13293,23 @@
         </w:rPr>
         <w:t xml:space="preserve">variabele </w:t>
       </w:r>
+      <w:proofErr w:type="spellStart"/>
       <w:r>
         <w:rPr>
           <w:color w:val="000000"/>
           <w:sz w:val="20"/>
           <w:szCs w:val="20"/>
         </w:rPr>
-        <w:t xml:space="preserve">AantalBewoners). </w:t>
+        <w:t>AantalBewoners</w:t>
+      </w:r>
+      <w:proofErr w:type="spellEnd"/>
+      <w:r>
+        <w:rPr>
+          <w:color w:val="000000"/>
+          <w:sz w:val="20"/>
+          <w:szCs w:val="20"/>
+        </w:rPr>
+        <w:t xml:space="preserve">). </w:t>
       </w:r>
       <w:r>
         <w:rPr>
@@ -12959,32 +13644,64 @@
           <w:sz w:val="20"/>
           <w:szCs w:val="20"/>
         </w:rPr>
-        <w:t>een migratieachtergrond. Als ten minste één ouder in het buitenland is geboren, dan is dat land als migratieachtergrond toegekend. Als vader en moeder elk in een ander land, maar buiten Nederland, zijn geboren dan is het geboorteland van de moeder als migratieachtergrond toegekend. Als tenminste één ouder in het buitenland is geboren, maar het kind in Nederland is geboren, dan heeft het kind een tweede generatie-migratieachtergrond.</w:t>
-      </w:r>
-    </w:p>
-    <w:p>
-      <w:pPr>
-        <w:jc w:val="both"/>
-        <w:rPr>
-          <w:sz w:val="20"/>
-          <w:szCs w:val="20"/>
-        </w:rPr>
-      </w:pPr>
-    </w:p>
-    <w:p>
-      <w:pPr>
-        <w:jc w:val="both"/>
-        <w:rPr>
-          <w:sz w:val="20"/>
-          <w:szCs w:val="20"/>
-        </w:rPr>
-      </w:pPr>
-      <w:r>
-        <w:rPr>
-          <w:sz w:val="20"/>
-          <w:szCs w:val="20"/>
-        </w:rPr>
-        <w:t xml:space="preserve">Bij het bepalen van de migratieachtergrond voor de derde generatie hanteren we de volgende definitie: indien één ouder een tweede generatie-migratieachtergrond heeft is en het kind in Nederland is geboren, dan heeft het kind een derde generatie-migratieachtergrond, op basis van het land van de ouder met </w:t>
+        <w:t xml:space="preserve">een migratieachtergrond. Als ten minste </w:t>
+      </w:r>
+      <w:proofErr w:type="spellStart"/>
+      <w:r>
+        <w:rPr>
+          <w:sz w:val="20"/>
+          <w:szCs w:val="20"/>
+        </w:rPr>
+        <w:t>één</w:t>
+      </w:r>
+      <w:proofErr w:type="spellEnd"/>
+      <w:r>
+        <w:rPr>
+          <w:sz w:val="20"/>
+          <w:szCs w:val="20"/>
+        </w:rPr>
+        <w:t xml:space="preserve"> ouder in het buitenland is geboren, dan is dat land als migratieachtergrond toegekend. Als vader en moeder elk in een ander land, maar buiten Nederland, zijn geboren dan is het geboorteland van de moeder als migratieachtergrond toegekend. Als tenminste één ouder in het buitenland is geboren, maar het kind in Nederland is geboren, dan heeft het kind een tweede generatie-migratieachtergrond.</w:t>
+      </w:r>
+    </w:p>
+    <w:p>
+      <w:pPr>
+        <w:jc w:val="both"/>
+        <w:rPr>
+          <w:sz w:val="20"/>
+          <w:szCs w:val="20"/>
+        </w:rPr>
+      </w:pPr>
+    </w:p>
+    <w:p>
+      <w:pPr>
+        <w:jc w:val="both"/>
+        <w:rPr>
+          <w:sz w:val="20"/>
+          <w:szCs w:val="20"/>
+        </w:rPr>
+      </w:pPr>
+      <w:r>
+        <w:rPr>
+          <w:sz w:val="20"/>
+          <w:szCs w:val="20"/>
+        </w:rPr>
+        <w:t xml:space="preserve">Bij het bepalen van de migratieachtergrond voor de derde generatie hanteren we de volgende definitie: </w:t>
+      </w:r>
+      <w:proofErr w:type="gramStart"/>
+      <w:r>
+        <w:rPr>
+          <w:sz w:val="20"/>
+          <w:szCs w:val="20"/>
+        </w:rPr>
+        <w:t>indien</w:t>
+      </w:r>
+      <w:proofErr w:type="gramEnd"/>
+      <w:r>
+        <w:rPr>
+          <w:sz w:val="20"/>
+          <w:szCs w:val="20"/>
+        </w:rPr>
+        <w:t xml:space="preserve"> één ouder een tweede generatie-migratieachtergrond heeft is en het kind in Nederland is geboren, dan heeft het kind een derde generatie-migratieachtergrond, op basis van het land van de ouder met </w:t>
       </w:r>
       <w:r>
         <w:rPr>
@@ -13060,7 +13777,23 @@
           <w:sz w:val="20"/>
           <w:szCs w:val="20"/>
         </w:rPr>
-        <w:t>Om te bepalen of kinderen zijn opgegroeid in een eenoudergezin of tweeoudergezin koppelen we de kinderen aan het type huishouden (bestand GBAHUISHOUDENSBUS 2018, variabele TYPHH). We stellen vast of kinderen op de dag van geboorte (het meetmoment van waar het kind woont) in een huishouden met één ouder of twee ouders wonen.</w:t>
+        <w:t xml:space="preserve">Om te bepalen of kinderen zijn opgegroeid in een eenoudergezin of tweeoudergezin koppelen we de kinderen aan het type huishouden (bestand GBAHUISHOUDENSBUS 2018, variabele TYPHH). We stellen vast of kinderen op de dag van geboorte (het meetmoment van waar het kind woont) in een huishouden met </w:t>
+      </w:r>
+      <w:proofErr w:type="spellStart"/>
+      <w:r>
+        <w:rPr>
+          <w:sz w:val="20"/>
+          <w:szCs w:val="20"/>
+        </w:rPr>
+        <w:t>één</w:t>
+      </w:r>
+      <w:proofErr w:type="spellEnd"/>
+      <w:r>
+        <w:rPr>
+          <w:sz w:val="20"/>
+          <w:szCs w:val="20"/>
+        </w:rPr>
+        <w:t xml:space="preserve"> ouder of twee ouders wonen.</w:t>
       </w:r>
       <w:r>
         <w:rPr>
@@ -13319,7 +14052,71 @@
           <w:sz w:val="20"/>
           <w:szCs w:val="20"/>
         </w:rPr>
-        <w:t>voor pasgeborenen die een geboortegewicht in de lichtste tien procent van de kinderen met hetzelfde geslacht en dezelfde zwangerschapsduur volgens de Perined Hoftiezer geboortegewichtcurven (bestand PRNL 2008-2016, variabelen Gewichtkind_ruw &amp; Amdd).</w:t>
+        <w:t xml:space="preserve">voor pasgeborenen die een geboortegewicht in de lichtste tien procent van de kinderen met hetzelfde geslacht en dezelfde zwangerschapsduur volgens de </w:t>
+      </w:r>
+      <w:proofErr w:type="spellStart"/>
+      <w:r>
+        <w:rPr>
+          <w:sz w:val="20"/>
+          <w:szCs w:val="20"/>
+        </w:rPr>
+        <w:t>Perined</w:t>
+      </w:r>
+      <w:proofErr w:type="spellEnd"/>
+      <w:r>
+        <w:rPr>
+          <w:sz w:val="20"/>
+          <w:szCs w:val="20"/>
+        </w:rPr>
+        <w:t xml:space="preserve"> </w:t>
+      </w:r>
+      <w:proofErr w:type="spellStart"/>
+      <w:r>
+        <w:rPr>
+          <w:sz w:val="20"/>
+          <w:szCs w:val="20"/>
+        </w:rPr>
+        <w:t>Hoftiezer</w:t>
+      </w:r>
+      <w:proofErr w:type="spellEnd"/>
+      <w:r>
+        <w:rPr>
+          <w:sz w:val="20"/>
+          <w:szCs w:val="20"/>
+        </w:rPr>
+        <w:t xml:space="preserve"> geboortegewichtcurven (bestand PRNL 2008-2016, variabelen </w:t>
+      </w:r>
+      <w:proofErr w:type="spellStart"/>
+      <w:r>
+        <w:rPr>
+          <w:sz w:val="20"/>
+          <w:szCs w:val="20"/>
+        </w:rPr>
+        <w:t>Gewichtkind_ruw</w:t>
+      </w:r>
+      <w:proofErr w:type="spellEnd"/>
+      <w:r>
+        <w:rPr>
+          <w:sz w:val="20"/>
+          <w:szCs w:val="20"/>
+        </w:rPr>
+        <w:t xml:space="preserve"> &amp; </w:t>
+      </w:r>
+      <w:proofErr w:type="spellStart"/>
+      <w:r>
+        <w:rPr>
+          <w:sz w:val="20"/>
+          <w:szCs w:val="20"/>
+        </w:rPr>
+        <w:t>Amdd</w:t>
+      </w:r>
+      <w:proofErr w:type="spellEnd"/>
+      <w:r>
+        <w:rPr>
+          <w:sz w:val="20"/>
+          <w:szCs w:val="20"/>
+        </w:rPr>
+        <w:t>).</w:t>
       </w:r>
       <w:r>
         <w:rPr>
@@ -13455,7 +14252,23 @@
           <w:sz w:val="20"/>
           <w:szCs w:val="20"/>
         </w:rPr>
-        <w:t xml:space="preserve"> een indicator voor pasgeborenen met een zwangerschapsduur korter dan 37 weken (bestand PRNL 2008-2016, variabele Amdd).</w:t>
+        <w:t xml:space="preserve"> een indicator voor pasgeborenen met een zwangerschapsduur korter dan 37 weken (bestand PRNL 2008-2016, variabele </w:t>
+      </w:r>
+      <w:proofErr w:type="spellStart"/>
+      <w:r>
+        <w:rPr>
+          <w:sz w:val="20"/>
+          <w:szCs w:val="20"/>
+        </w:rPr>
+        <w:t>Amdd</w:t>
+      </w:r>
+      <w:proofErr w:type="spellEnd"/>
+      <w:r>
+        <w:rPr>
+          <w:sz w:val="20"/>
+          <w:szCs w:val="20"/>
+        </w:rPr>
+        <w:t>).</w:t>
       </w:r>
       <w:r>
         <w:rPr>
@@ -13917,32 +14730,64 @@
           <w:sz w:val="20"/>
           <w:szCs w:val="20"/>
         </w:rPr>
-        <w:t>een migratieachtergrond. Als ten minste één ouder in het buitenland is geboren, dan is dat land als migratieachtergrond toegekend. Als vader en moeder elk in een ander land, maar buiten Nederland, zijn geboren dan is het geboorteland van de moeder als migratieachtergrond toegekend. Als tenminste één ouder in het buitenland is geboren, maar het kind in Nederland is geboren, dan heeft het kind een tweede generatie-migratieachtergrond.</w:t>
-      </w:r>
-    </w:p>
-    <w:p>
-      <w:pPr>
-        <w:jc w:val="both"/>
-        <w:rPr>
-          <w:sz w:val="20"/>
-          <w:szCs w:val="20"/>
-        </w:rPr>
-      </w:pPr>
-    </w:p>
-    <w:p>
-      <w:pPr>
-        <w:jc w:val="both"/>
-        <w:rPr>
-          <w:sz w:val="20"/>
-          <w:szCs w:val="20"/>
-        </w:rPr>
-      </w:pPr>
-      <w:r>
-        <w:rPr>
-          <w:sz w:val="20"/>
-          <w:szCs w:val="20"/>
-        </w:rPr>
-        <w:t xml:space="preserve">Bij het bepalen van de migratieachtergrond voor de derde generatie hanteren we de volgende definitie: indien één ouder een tweede generatie-migratieachtergrond heeft is en het kind in Nederland is geboren, dan heeft het kind een derde generatie-migratieachtergrond, op basis van het land van de ouder met </w:t>
+        <w:t xml:space="preserve">een migratieachtergrond. Als ten minste </w:t>
+      </w:r>
+      <w:proofErr w:type="spellStart"/>
+      <w:r>
+        <w:rPr>
+          <w:sz w:val="20"/>
+          <w:szCs w:val="20"/>
+        </w:rPr>
+        <w:t>één</w:t>
+      </w:r>
+      <w:proofErr w:type="spellEnd"/>
+      <w:r>
+        <w:rPr>
+          <w:sz w:val="20"/>
+          <w:szCs w:val="20"/>
+        </w:rPr>
+        <w:t xml:space="preserve"> ouder in het buitenland is geboren, dan is dat land als migratieachtergrond toegekend. Als vader en moeder elk in een ander land, maar buiten Nederland, zijn geboren dan is het geboorteland van de moeder als migratieachtergrond toegekend. Als tenminste één ouder in het buitenland is geboren, maar het kind in Nederland is geboren, dan heeft het kind een tweede generatie-migratieachtergrond.</w:t>
+      </w:r>
+    </w:p>
+    <w:p>
+      <w:pPr>
+        <w:jc w:val="both"/>
+        <w:rPr>
+          <w:sz w:val="20"/>
+          <w:szCs w:val="20"/>
+        </w:rPr>
+      </w:pPr>
+    </w:p>
+    <w:p>
+      <w:pPr>
+        <w:jc w:val="both"/>
+        <w:rPr>
+          <w:sz w:val="20"/>
+          <w:szCs w:val="20"/>
+        </w:rPr>
+      </w:pPr>
+      <w:r>
+        <w:rPr>
+          <w:sz w:val="20"/>
+          <w:szCs w:val="20"/>
+        </w:rPr>
+        <w:t xml:space="preserve">Bij het bepalen van de migratieachtergrond voor de derde generatie hanteren we de volgende definitie: </w:t>
+      </w:r>
+      <w:proofErr w:type="gramStart"/>
+      <w:r>
+        <w:rPr>
+          <w:sz w:val="20"/>
+          <w:szCs w:val="20"/>
+        </w:rPr>
+        <w:t>indien</w:t>
+      </w:r>
+      <w:proofErr w:type="gramEnd"/>
+      <w:r>
+        <w:rPr>
+          <w:sz w:val="20"/>
+          <w:szCs w:val="20"/>
+        </w:rPr>
+        <w:t xml:space="preserve"> één ouder een tweede generatie-migratieachtergrond heeft is en het kind in Nederland is geboren, dan heeft het kind een derde generatie-migratieachtergrond, op basis van het land van de ouder met </w:t>
       </w:r>
       <w:r>
         <w:rPr>
@@ -14007,7 +14852,23 @@
           <w:sz w:val="20"/>
           <w:szCs w:val="20"/>
         </w:rPr>
-        <w:t>Om te bepalen of kinderen zijn opgegroeid in een eenoudergezin of tweeoudergezin koppelen we de kinderen aan het type huishouden (bestand GBAHUISHOUDENSBUS 2018, variabele TYPHH). We stellen vast of kinderen op de dag van geboorte (het meetmoment van waar het kind woont) in een huishouden met één ouder of twee ouders wonen. Eenouderhuishouden</w:t>
+        <w:t xml:space="preserve">Om te bepalen of kinderen zijn opgegroeid in een eenoudergezin of tweeoudergezin koppelen we de kinderen aan het type huishouden (bestand GBAHUISHOUDENSBUS 2018, variabele TYPHH). We stellen vast of kinderen op de dag van geboorte (het meetmoment van waar het kind woont) in een huishouden met </w:t>
+      </w:r>
+      <w:proofErr w:type="spellStart"/>
+      <w:r>
+        <w:rPr>
+          <w:sz w:val="20"/>
+          <w:szCs w:val="20"/>
+        </w:rPr>
+        <w:t>één</w:t>
+      </w:r>
+      <w:proofErr w:type="spellEnd"/>
+      <w:r>
+        <w:rPr>
+          <w:sz w:val="20"/>
+          <w:szCs w:val="20"/>
+        </w:rPr>
+        <w:t xml:space="preserve"> ouder of twee ouders wonen. Eenouderhuishouden</w:t>
       </w:r>
       <w:r>
         <w:rPr>
@@ -14485,6 +15346,7 @@
                 <w:szCs w:val="20"/>
               </w:rPr>
             </w:pPr>
+            <w:proofErr w:type="spellStart"/>
             <w:r>
               <w:rPr>
                 <w:b/>
@@ -14494,6 +15356,7 @@
               </w:rPr>
               <w:t>Leeftijdgroep</w:t>
             </w:r>
+            <w:proofErr w:type="spellEnd"/>
           </w:p>
         </w:tc>
         <w:tc>
@@ -14535,6 +15398,7 @@
                 <w:szCs w:val="20"/>
               </w:rPr>
             </w:pPr>
+            <w:proofErr w:type="gramStart"/>
             <w:r>
               <w:rPr>
                 <w:b/>
@@ -14544,6 +15408,7 @@
               </w:rPr>
               <w:t>CBS microdata</w:t>
             </w:r>
+            <w:proofErr w:type="gramEnd"/>
           </w:p>
         </w:tc>
         <w:tc>
@@ -16653,7 +17518,7 @@
                 <w:sz w:val="20"/>
                 <w:szCs w:val="20"/>
               </w:rPr>
-              <w:t>ZVWZORGKOSTEN-TAB 2014-2018</w:t>
+              <w:t>ZVWZORGKOSTEN-TAB 2018</w:t>
             </w:r>
           </w:p>
         </w:tc>
@@ -16798,7 +17663,7 @@
                 <w:sz w:val="20"/>
                 <w:szCs w:val="20"/>
               </w:rPr>
-              <w:t>HOOGSTEOPLTAB 2014-2018</w:t>
+              <w:t>HOOGSTEOPLTAB 2018</w:t>
             </w:r>
           </w:p>
         </w:tc>
@@ -16943,7 +17808,7 @@
                 <w:sz w:val="20"/>
                 <w:szCs w:val="20"/>
               </w:rPr>
-              <w:t>HOOGSTEOPLTAB 2014-2018</w:t>
+              <w:t>HOOGSTEOPLTAB 2018</w:t>
             </w:r>
           </w:p>
         </w:tc>
@@ -17103,6 +17968,7 @@
                 <w:szCs w:val="20"/>
               </w:rPr>
             </w:pPr>
+            <w:proofErr w:type="spellStart"/>
             <w:r>
               <w:rPr>
                 <w:sz w:val="20"/>
@@ -17110,6 +17976,7 @@
               </w:rPr>
               <w:t>TypeEigendom</w:t>
             </w:r>
+            <w:proofErr w:type="spellEnd"/>
           </w:p>
         </w:tc>
       </w:tr>
@@ -17233,7 +18100,35 @@
                 <w:sz w:val="20"/>
                 <w:szCs w:val="20"/>
               </w:rPr>
-              <w:t>HOOGSTEOPLTAB 2014-2018</w:t>
+              <w:t>HOOGSTEOPLTAB 20</w:t>
+            </w:r>
+            <w:r>
+              <w:rPr>
+                <w:sz w:val="20"/>
+                <w:szCs w:val="20"/>
+              </w:rPr>
+              <w:t>15</w:t>
+            </w:r>
+            <w:r>
+              <w:rPr>
+                <w:sz w:val="20"/>
+                <w:szCs w:val="20"/>
+              </w:rPr>
+              <w:t>-</w:t>
+            </w:r>
+            <w:r>
+              <w:rPr>
+                <w:sz w:val="20"/>
+                <w:szCs w:val="20"/>
+              </w:rPr>
+              <w:t>20</w:t>
+            </w:r>
+            <w:r>
+              <w:rPr>
+                <w:sz w:val="20"/>
+                <w:szCs w:val="20"/>
+              </w:rPr>
+              <w:t>20</w:t>
             </w:r>
           </w:p>
         </w:tc>
@@ -17378,7 +18273,35 @@
                 <w:sz w:val="20"/>
                 <w:szCs w:val="20"/>
               </w:rPr>
-              <w:t>HOOGSTEOPLTAB 2014-2018</w:t>
+              <w:t xml:space="preserve">HOOGSTEOPLTAB </w:t>
+            </w:r>
+            <w:r>
+              <w:rPr>
+                <w:sz w:val="20"/>
+                <w:szCs w:val="20"/>
+              </w:rPr>
+              <w:t>20</w:t>
+            </w:r>
+            <w:r>
+              <w:rPr>
+                <w:sz w:val="20"/>
+                <w:szCs w:val="20"/>
+              </w:rPr>
+              <w:t>15</w:t>
+            </w:r>
+            <w:r>
+              <w:rPr>
+                <w:sz w:val="20"/>
+                <w:szCs w:val="20"/>
+              </w:rPr>
+              <w:t>-20</w:t>
+            </w:r>
+            <w:r>
+              <w:rPr>
+                <w:sz w:val="20"/>
+                <w:szCs w:val="20"/>
+              </w:rPr>
+              <w:t>20</w:t>
             </w:r>
           </w:p>
         </w:tc>
@@ -17523,7 +18446,35 @@
                 <w:sz w:val="20"/>
                 <w:szCs w:val="20"/>
               </w:rPr>
-              <w:t>HOOGSTEOPLTAB 2014-2018</w:t>
+              <w:t xml:space="preserve">HOOGSTEOPLTAB </w:t>
+            </w:r>
+            <w:r>
+              <w:rPr>
+                <w:sz w:val="20"/>
+                <w:szCs w:val="20"/>
+              </w:rPr>
+              <w:t>20</w:t>
+            </w:r>
+            <w:r>
+              <w:rPr>
+                <w:sz w:val="20"/>
+                <w:szCs w:val="20"/>
+              </w:rPr>
+              <w:t>15</w:t>
+            </w:r>
+            <w:r>
+              <w:rPr>
+                <w:sz w:val="20"/>
+                <w:szCs w:val="20"/>
+              </w:rPr>
+              <w:t>-20</w:t>
+            </w:r>
+            <w:r>
+              <w:rPr>
+                <w:sz w:val="20"/>
+                <w:szCs w:val="20"/>
+              </w:rPr>
+              <w:t>20</w:t>
             </w:r>
           </w:p>
         </w:tc>
@@ -17668,7 +18619,21 @@
                 <w:sz w:val="20"/>
                 <w:szCs w:val="20"/>
               </w:rPr>
-              <w:t>INSCHRWPOTAB 2014-2018</w:t>
+              <w:t>HOOGSTEOPLTAB</w:t>
+            </w:r>
+            <w:r>
+              <w:rPr>
+                <w:sz w:val="20"/>
+                <w:szCs w:val="20"/>
+              </w:rPr>
+              <w:t xml:space="preserve"> </w:t>
+            </w:r>
+            <w:r>
+              <w:rPr>
+                <w:sz w:val="20"/>
+                <w:szCs w:val="20"/>
+              </w:rPr>
+              <w:t>2014-2018</w:t>
             </w:r>
           </w:p>
         </w:tc>
@@ -17813,7 +18778,21 @@
                 <w:sz w:val="20"/>
                 <w:szCs w:val="20"/>
               </w:rPr>
-              <w:t>INSCHRWPOTAB 2014-2018</w:t>
+              <w:t>HOOGSTEOPLTAB</w:t>
+            </w:r>
+            <w:r>
+              <w:rPr>
+                <w:sz w:val="20"/>
+                <w:szCs w:val="20"/>
+              </w:rPr>
+              <w:t xml:space="preserve"> </w:t>
+            </w:r>
+            <w:r>
+              <w:rPr>
+                <w:sz w:val="20"/>
+                <w:szCs w:val="20"/>
+              </w:rPr>
+              <w:t>2014-2018</w:t>
             </w:r>
           </w:p>
         </w:tc>
@@ -17958,7 +18937,21 @@
                 <w:sz w:val="20"/>
                 <w:szCs w:val="20"/>
               </w:rPr>
-              <w:t>INSCHRWPOTAB 2014-2018</w:t>
+              <w:t>HOOGSTEOPLTAB</w:t>
+            </w:r>
+            <w:r>
+              <w:rPr>
+                <w:sz w:val="20"/>
+                <w:szCs w:val="20"/>
+              </w:rPr>
+              <w:t xml:space="preserve"> </w:t>
+            </w:r>
+            <w:r>
+              <w:rPr>
+                <w:sz w:val="20"/>
+                <w:szCs w:val="20"/>
+              </w:rPr>
+              <w:t>2014-2018</w:t>
             </w:r>
           </w:p>
         </w:tc>
@@ -18123,8 +19116,17 @@
                 <w:sz w:val="20"/>
                 <w:szCs w:val="20"/>
               </w:rPr>
-              <w:t>Som van ZVW zorgkosten</w:t>
-            </w:r>
+              <w:t xml:space="preserve">Som van </w:t>
+            </w:r>
+            <w:proofErr w:type="gramStart"/>
+            <w:r>
+              <w:rPr>
+                <w:sz w:val="20"/>
+                <w:szCs w:val="20"/>
+              </w:rPr>
+              <w:t>ZVW zorgkosten</w:t>
+            </w:r>
+            <w:proofErr w:type="gramEnd"/>
           </w:p>
         </w:tc>
       </w:tr>
@@ -18414,8 +19416,17 @@
                 <w:sz w:val="20"/>
                 <w:szCs w:val="20"/>
               </w:rPr>
-              <w:t>VBOOPPERVLAKTE AantalBewoners</w:t>
-            </w:r>
+              <w:t xml:space="preserve">VBOOPPERVLAKTE </w:t>
+            </w:r>
+            <w:proofErr w:type="spellStart"/>
+            <w:r>
+              <w:rPr>
+                <w:sz w:val="20"/>
+                <w:szCs w:val="20"/>
+              </w:rPr>
+              <w:t>AantalBewoners</w:t>
+            </w:r>
+            <w:proofErr w:type="spellEnd"/>
           </w:p>
         </w:tc>
       </w:tr>
@@ -18494,12 +19505,21 @@
                 <w:szCs w:val="20"/>
               </w:rPr>
             </w:pPr>
-            <w:r>
-              <w:rPr>
-                <w:sz w:val="20"/>
-                <w:szCs w:val="20"/>
-              </w:rPr>
-              <w:t>Leerlingen groep 8</w:t>
+            <w:proofErr w:type="gramStart"/>
+            <w:r>
+              <w:rPr>
+                <w:sz w:val="20"/>
+                <w:szCs w:val="20"/>
+              </w:rPr>
+              <w:t>Leerlingen groep</w:t>
+            </w:r>
+            <w:proofErr w:type="gramEnd"/>
+            <w:r>
+              <w:rPr>
+                <w:sz w:val="20"/>
+                <w:szCs w:val="20"/>
+              </w:rPr>
+              <w:t xml:space="preserve"> 8</w:t>
             </w:r>
           </w:p>
         </w:tc>
@@ -18639,12 +19659,21 @@
                 <w:szCs w:val="20"/>
               </w:rPr>
             </w:pPr>
-            <w:r>
-              <w:rPr>
-                <w:sz w:val="20"/>
-                <w:szCs w:val="20"/>
-              </w:rPr>
-              <w:t>Leerlingen groep 8</w:t>
+            <w:proofErr w:type="gramStart"/>
+            <w:r>
+              <w:rPr>
+                <w:sz w:val="20"/>
+                <w:szCs w:val="20"/>
+              </w:rPr>
+              <w:t>Leerlingen groep</w:t>
+            </w:r>
+            <w:proofErr w:type="gramEnd"/>
+            <w:r>
+              <w:rPr>
+                <w:sz w:val="20"/>
+                <w:szCs w:val="20"/>
+              </w:rPr>
+              <w:t xml:space="preserve"> 8</w:t>
             </w:r>
           </w:p>
         </w:tc>
@@ -18784,12 +19813,21 @@
                 <w:szCs w:val="20"/>
               </w:rPr>
             </w:pPr>
-            <w:r>
-              <w:rPr>
-                <w:sz w:val="20"/>
-                <w:szCs w:val="20"/>
-              </w:rPr>
-              <w:t>Leerlingen groep 8</w:t>
+            <w:proofErr w:type="gramStart"/>
+            <w:r>
+              <w:rPr>
+                <w:sz w:val="20"/>
+                <w:szCs w:val="20"/>
+              </w:rPr>
+              <w:t>Leerlingen groep</w:t>
+            </w:r>
+            <w:proofErr w:type="gramEnd"/>
+            <w:r>
+              <w:rPr>
+                <w:sz w:val="20"/>
+                <w:szCs w:val="20"/>
+              </w:rPr>
+              <w:t xml:space="preserve"> 8</w:t>
             </w:r>
           </w:p>
         </w:tc>
@@ -18809,7 +19847,23 @@
                 <w:sz w:val="20"/>
                 <w:szCs w:val="20"/>
               </w:rPr>
-              <w:t>Het percentage leerlingen in groep 8 met een taalvaardigheidscore van tenminste het streefniveau (2F) op de eindtoets.</w:t>
+              <w:t xml:space="preserve">Het percentage leerlingen in groep 8 met een </w:t>
+            </w:r>
+            <w:proofErr w:type="spellStart"/>
+            <w:r>
+              <w:rPr>
+                <w:sz w:val="20"/>
+                <w:szCs w:val="20"/>
+              </w:rPr>
+              <w:t>taalvaardigheidscore</w:t>
+            </w:r>
+            <w:proofErr w:type="spellEnd"/>
+            <w:r>
+              <w:rPr>
+                <w:sz w:val="20"/>
+                <w:szCs w:val="20"/>
+              </w:rPr>
+              <w:t xml:space="preserve"> van tenminste het streefniveau (2F) op de eindtoets.</w:t>
             </w:r>
           </w:p>
         </w:tc>
@@ -18929,12 +19983,21 @@
                 <w:szCs w:val="20"/>
               </w:rPr>
             </w:pPr>
-            <w:r>
-              <w:rPr>
-                <w:sz w:val="20"/>
-                <w:szCs w:val="20"/>
-              </w:rPr>
-              <w:t>Leerlingen groep 8</w:t>
+            <w:proofErr w:type="gramStart"/>
+            <w:r>
+              <w:rPr>
+                <w:sz w:val="20"/>
+                <w:szCs w:val="20"/>
+              </w:rPr>
+              <w:t>Leerlingen groep</w:t>
+            </w:r>
+            <w:proofErr w:type="gramEnd"/>
+            <w:r>
+              <w:rPr>
+                <w:sz w:val="20"/>
+                <w:szCs w:val="20"/>
+              </w:rPr>
+              <w:t xml:space="preserve"> 8</w:t>
             </w:r>
           </w:p>
         </w:tc>
@@ -19074,12 +20137,21 @@
                 <w:szCs w:val="20"/>
               </w:rPr>
             </w:pPr>
-            <w:r>
-              <w:rPr>
-                <w:sz w:val="20"/>
-                <w:szCs w:val="20"/>
-              </w:rPr>
-              <w:t>Leerlingen groep 8</w:t>
+            <w:proofErr w:type="gramStart"/>
+            <w:r>
+              <w:rPr>
+                <w:sz w:val="20"/>
+                <w:szCs w:val="20"/>
+              </w:rPr>
+              <w:t>Leerlingen groep</w:t>
+            </w:r>
+            <w:proofErr w:type="gramEnd"/>
+            <w:r>
+              <w:rPr>
+                <w:sz w:val="20"/>
+                <w:szCs w:val="20"/>
+              </w:rPr>
+              <w:t xml:space="preserve"> 8</w:t>
             </w:r>
           </w:p>
         </w:tc>
@@ -19219,12 +20291,21 @@
                 <w:szCs w:val="20"/>
               </w:rPr>
             </w:pPr>
-            <w:r>
-              <w:rPr>
-                <w:sz w:val="20"/>
-                <w:szCs w:val="20"/>
-              </w:rPr>
-              <w:t>Leerlingen groep 8</w:t>
+            <w:proofErr w:type="gramStart"/>
+            <w:r>
+              <w:rPr>
+                <w:sz w:val="20"/>
+                <w:szCs w:val="20"/>
+              </w:rPr>
+              <w:t>Leerlingen groep</w:t>
+            </w:r>
+            <w:proofErr w:type="gramEnd"/>
+            <w:r>
+              <w:rPr>
+                <w:sz w:val="20"/>
+                <w:szCs w:val="20"/>
+              </w:rPr>
+              <w:t xml:space="preserve"> 8</w:t>
             </w:r>
           </w:p>
         </w:tc>
@@ -19364,12 +20445,21 @@
                 <w:szCs w:val="20"/>
               </w:rPr>
             </w:pPr>
-            <w:r>
-              <w:rPr>
-                <w:sz w:val="20"/>
-                <w:szCs w:val="20"/>
-              </w:rPr>
-              <w:t>Leerlingen groep 8</w:t>
+            <w:proofErr w:type="gramStart"/>
+            <w:r>
+              <w:rPr>
+                <w:sz w:val="20"/>
+                <w:szCs w:val="20"/>
+              </w:rPr>
+              <w:t>Leerlingen groep</w:t>
+            </w:r>
+            <w:proofErr w:type="gramEnd"/>
+            <w:r>
+              <w:rPr>
+                <w:sz w:val="20"/>
+                <w:szCs w:val="20"/>
+              </w:rPr>
+              <w:t xml:space="preserve"> 8</w:t>
             </w:r>
           </w:p>
         </w:tc>
@@ -19524,12 +20614,21 @@
                 <w:szCs w:val="20"/>
               </w:rPr>
             </w:pPr>
-            <w:r>
-              <w:rPr>
-                <w:sz w:val="20"/>
-                <w:szCs w:val="20"/>
-              </w:rPr>
-              <w:t>Leerlingen groep 8</w:t>
+            <w:proofErr w:type="gramStart"/>
+            <w:r>
+              <w:rPr>
+                <w:sz w:val="20"/>
+                <w:szCs w:val="20"/>
+              </w:rPr>
+              <w:t>Leerlingen groep</w:t>
+            </w:r>
+            <w:proofErr w:type="gramEnd"/>
+            <w:r>
+              <w:rPr>
+                <w:sz w:val="20"/>
+                <w:szCs w:val="20"/>
+              </w:rPr>
+              <w:t xml:space="preserve"> 8</w:t>
             </w:r>
           </w:p>
         </w:tc>
@@ -19684,12 +20783,21 @@
                 <w:szCs w:val="20"/>
               </w:rPr>
             </w:pPr>
-            <w:r>
-              <w:rPr>
-                <w:sz w:val="20"/>
-                <w:szCs w:val="20"/>
-              </w:rPr>
-              <w:t>Leerlingen groep 8</w:t>
+            <w:proofErr w:type="gramStart"/>
+            <w:r>
+              <w:rPr>
+                <w:sz w:val="20"/>
+                <w:szCs w:val="20"/>
+              </w:rPr>
+              <w:t>Leerlingen groep</w:t>
+            </w:r>
+            <w:proofErr w:type="gramEnd"/>
+            <w:r>
+              <w:rPr>
+                <w:sz w:val="20"/>
+                <w:szCs w:val="20"/>
+              </w:rPr>
+              <w:t xml:space="preserve"> 8</w:t>
             </w:r>
           </w:p>
         </w:tc>
@@ -19844,12 +20952,21 @@
                 <w:szCs w:val="20"/>
               </w:rPr>
             </w:pPr>
-            <w:r>
-              <w:rPr>
-                <w:sz w:val="20"/>
-                <w:szCs w:val="20"/>
-              </w:rPr>
-              <w:t>Leerlingen groep 8</w:t>
+            <w:proofErr w:type="gramStart"/>
+            <w:r>
+              <w:rPr>
+                <w:sz w:val="20"/>
+                <w:szCs w:val="20"/>
+              </w:rPr>
+              <w:t>Leerlingen groep</w:t>
+            </w:r>
+            <w:proofErr w:type="gramEnd"/>
+            <w:r>
+              <w:rPr>
+                <w:sz w:val="20"/>
+                <w:szCs w:val="20"/>
+              </w:rPr>
+              <w:t xml:space="preserve"> 8</w:t>
             </w:r>
           </w:p>
         </w:tc>
@@ -20020,12 +21137,21 @@
                 <w:szCs w:val="20"/>
               </w:rPr>
             </w:pPr>
-            <w:r>
-              <w:rPr>
-                <w:sz w:val="20"/>
-                <w:szCs w:val="20"/>
-              </w:rPr>
-              <w:t>Leerlingen groep 8</w:t>
+            <w:proofErr w:type="gramStart"/>
+            <w:r>
+              <w:rPr>
+                <w:sz w:val="20"/>
+                <w:szCs w:val="20"/>
+              </w:rPr>
+              <w:t>Leerlingen groep</w:t>
+            </w:r>
+            <w:proofErr w:type="gramEnd"/>
+            <w:r>
+              <w:rPr>
+                <w:sz w:val="20"/>
+                <w:szCs w:val="20"/>
+              </w:rPr>
+              <w:t xml:space="preserve"> 8</w:t>
             </w:r>
           </w:p>
         </w:tc>
@@ -20196,12 +21322,21 @@
                 <w:szCs w:val="20"/>
               </w:rPr>
             </w:pPr>
-            <w:r>
-              <w:rPr>
-                <w:sz w:val="20"/>
-                <w:szCs w:val="20"/>
-              </w:rPr>
-              <w:t>Leerlingen groep 8</w:t>
+            <w:proofErr w:type="gramStart"/>
+            <w:r>
+              <w:rPr>
+                <w:sz w:val="20"/>
+                <w:szCs w:val="20"/>
+              </w:rPr>
+              <w:t>Leerlingen groep</w:t>
+            </w:r>
+            <w:proofErr w:type="gramEnd"/>
+            <w:r>
+              <w:rPr>
+                <w:sz w:val="20"/>
+                <w:szCs w:val="20"/>
+              </w:rPr>
+              <w:t xml:space="preserve"> 8</w:t>
             </w:r>
           </w:p>
         </w:tc>
@@ -20261,8 +21396,17 @@
                 <w:sz w:val="20"/>
                 <w:szCs w:val="20"/>
               </w:rPr>
-              <w:t>Som van ZVW zorgkosten</w:t>
-            </w:r>
+              <w:t xml:space="preserve">Som van </w:t>
+            </w:r>
+            <w:proofErr w:type="gramStart"/>
+            <w:r>
+              <w:rPr>
+                <w:sz w:val="20"/>
+                <w:szCs w:val="20"/>
+              </w:rPr>
+              <w:t>ZVW zorgkosten</w:t>
+            </w:r>
+            <w:proofErr w:type="gramEnd"/>
           </w:p>
         </w:tc>
       </w:tr>
@@ -20342,12 +21486,21 @@
                 <w:szCs w:val="20"/>
               </w:rPr>
             </w:pPr>
-            <w:r>
-              <w:rPr>
-                <w:sz w:val="20"/>
-                <w:szCs w:val="20"/>
-              </w:rPr>
-              <w:t>Leerlingen groep 8</w:t>
+            <w:proofErr w:type="gramStart"/>
+            <w:r>
+              <w:rPr>
+                <w:sz w:val="20"/>
+                <w:szCs w:val="20"/>
+              </w:rPr>
+              <w:t>Leerlingen groep</w:t>
+            </w:r>
+            <w:proofErr w:type="gramEnd"/>
+            <w:r>
+              <w:rPr>
+                <w:sz w:val="20"/>
+                <w:szCs w:val="20"/>
+              </w:rPr>
+              <w:t xml:space="preserve"> 8</w:t>
             </w:r>
           </w:p>
         </w:tc>
@@ -20487,12 +21640,21 @@
                 <w:szCs w:val="20"/>
               </w:rPr>
             </w:pPr>
-            <w:r>
-              <w:rPr>
-                <w:sz w:val="20"/>
-                <w:szCs w:val="20"/>
-              </w:rPr>
-              <w:t>Leerlingen groep 8</w:t>
+            <w:proofErr w:type="gramStart"/>
+            <w:r>
+              <w:rPr>
+                <w:sz w:val="20"/>
+                <w:szCs w:val="20"/>
+              </w:rPr>
+              <w:t>Leerlingen groep</w:t>
+            </w:r>
+            <w:proofErr w:type="gramEnd"/>
+            <w:r>
+              <w:rPr>
+                <w:sz w:val="20"/>
+                <w:szCs w:val="20"/>
+              </w:rPr>
+              <w:t xml:space="preserve"> 8</w:t>
             </w:r>
           </w:p>
         </w:tc>
@@ -20552,8 +21714,17 @@
                 <w:sz w:val="20"/>
                 <w:szCs w:val="20"/>
               </w:rPr>
-              <w:t>VBOOPPERVLAKTE AantalBewoners</w:t>
-            </w:r>
+              <w:t xml:space="preserve">VBOOPPERVLAKTE </w:t>
+            </w:r>
+            <w:proofErr w:type="spellStart"/>
+            <w:r>
+              <w:rPr>
+                <w:sz w:val="20"/>
+                <w:szCs w:val="20"/>
+              </w:rPr>
+              <w:t>AantalBewoners</w:t>
+            </w:r>
+            <w:proofErr w:type="spellEnd"/>
           </w:p>
         </w:tc>
       </w:tr>
@@ -20657,7 +21828,23 @@
                 <w:sz w:val="20"/>
                 <w:szCs w:val="20"/>
               </w:rPr>
-              <w:t xml:space="preserve">Het percentage pasgeborenen met een geboortegewicht in de lichtste tien procent van de kinderen met hetzelfde geslacht en dezelfde zwangerschapsduur volgens de Perined geboortegewichtcurven. </w:t>
+              <w:t xml:space="preserve">Het percentage pasgeborenen met een geboortegewicht in de lichtste tien procent van de kinderen met hetzelfde geslacht en dezelfde zwangerschapsduur volgens de </w:t>
+            </w:r>
+            <w:proofErr w:type="spellStart"/>
+            <w:r>
+              <w:rPr>
+                <w:sz w:val="20"/>
+                <w:szCs w:val="20"/>
+              </w:rPr>
+              <w:t>Perined</w:t>
+            </w:r>
+            <w:proofErr w:type="spellEnd"/>
+            <w:r>
+              <w:rPr>
+                <w:sz w:val="20"/>
+                <w:szCs w:val="20"/>
+              </w:rPr>
+              <w:t xml:space="preserve"> geboortegewichtcurven. </w:t>
             </w:r>
           </w:p>
         </w:tc>
@@ -20692,6 +21879,7 @@
                 <w:szCs w:val="20"/>
               </w:rPr>
             </w:pPr>
+            <w:proofErr w:type="spellStart"/>
             <w:r>
               <w:rPr>
                 <w:sz w:val="20"/>
@@ -20699,6 +21887,7 @@
               </w:rPr>
               <w:t>Gewichtkind_ruw</w:t>
             </w:r>
+            <w:proofErr w:type="spellEnd"/>
           </w:p>
           <w:p>
             <w:pPr>
@@ -20722,6 +21911,7 @@
                 <w:szCs w:val="20"/>
               </w:rPr>
             </w:pPr>
+            <w:proofErr w:type="spellStart"/>
             <w:r>
               <w:rPr>
                 <w:sz w:val="20"/>
@@ -20729,6 +21919,7 @@
               </w:rPr>
               <w:t>Amdd</w:t>
             </w:r>
+            <w:proofErr w:type="spellEnd"/>
           </w:p>
         </w:tc>
       </w:tr>
@@ -20852,7 +22043,21 @@
                 <w:sz w:val="20"/>
                 <w:szCs w:val="20"/>
               </w:rPr>
-              <w:t>PRNL 2018-2016</w:t>
+              <w:t>PRNL 20</w:t>
+            </w:r>
+            <w:r>
+              <w:rPr>
+                <w:sz w:val="20"/>
+                <w:szCs w:val="20"/>
+              </w:rPr>
+              <w:t>0</w:t>
+            </w:r>
+            <w:r>
+              <w:rPr>
+                <w:sz w:val="20"/>
+                <w:szCs w:val="20"/>
+              </w:rPr>
+              <w:t>8-2016</w:t>
             </w:r>
           </w:p>
         </w:tc>
@@ -20867,6 +22072,7 @@
                 <w:szCs w:val="20"/>
               </w:rPr>
             </w:pPr>
+            <w:proofErr w:type="spellStart"/>
             <w:r>
               <w:rPr>
                 <w:sz w:val="20"/>
@@ -20874,6 +22080,7 @@
               </w:rPr>
               <w:t>Amddd</w:t>
             </w:r>
+            <w:proofErr w:type="spellEnd"/>
           </w:p>
         </w:tc>
       </w:tr>
@@ -23230,8 +24437,17 @@
                 <w:sz w:val="20"/>
                 <w:szCs w:val="20"/>
               </w:rPr>
-              <w:t>Bos en Lommer</w:t>
-            </w:r>
+              <w:t xml:space="preserve">Bos en </w:t>
+            </w:r>
+            <w:proofErr w:type="spellStart"/>
+            <w:r>
+              <w:rPr>
+                <w:sz w:val="20"/>
+                <w:szCs w:val="20"/>
+              </w:rPr>
+              <w:t>Lommer</w:t>
+            </w:r>
+            <w:proofErr w:type="spellEnd"/>
           </w:p>
         </w:tc>
         <w:tc>
@@ -23275,8 +24491,17 @@
                 <w:sz w:val="20"/>
                 <w:szCs w:val="20"/>
               </w:rPr>
-              <w:t>Buitenveldert, Zuidas</w:t>
-            </w:r>
+              <w:t xml:space="preserve">Buitenveldert, </w:t>
+            </w:r>
+            <w:proofErr w:type="spellStart"/>
+            <w:r>
+              <w:rPr>
+                <w:sz w:val="20"/>
+                <w:szCs w:val="20"/>
+              </w:rPr>
+              <w:t>Zuidas</w:t>
+            </w:r>
+            <w:proofErr w:type="spellEnd"/>
           </w:p>
         </w:tc>
         <w:tc>
@@ -23495,12 +24720,21 @@
                 <w:szCs w:val="20"/>
               </w:rPr>
             </w:pPr>
-            <w:r>
-              <w:rPr>
-                <w:sz w:val="20"/>
-                <w:szCs w:val="20"/>
-              </w:rPr>
-              <w:t>Gaasperdam, Driemond</w:t>
+            <w:proofErr w:type="spellStart"/>
+            <w:r>
+              <w:rPr>
+                <w:sz w:val="20"/>
+                <w:szCs w:val="20"/>
+              </w:rPr>
+              <w:t>Gaasperdam</w:t>
+            </w:r>
+            <w:proofErr w:type="spellEnd"/>
+            <w:r>
+              <w:rPr>
+                <w:sz w:val="20"/>
+                <w:szCs w:val="20"/>
+              </w:rPr>
+              <w:t>, Driemond</w:t>
             </w:r>
           </w:p>
         </w:tc>
@@ -23545,8 +24779,17 @@
                 <w:sz w:val="20"/>
                 <w:szCs w:val="20"/>
               </w:rPr>
-              <w:t>Geuzenveld, Slotermeer, Sloterdijken</w:t>
-            </w:r>
+              <w:t xml:space="preserve">Geuzenveld, Slotermeer, </w:t>
+            </w:r>
+            <w:proofErr w:type="spellStart"/>
+            <w:r>
+              <w:rPr>
+                <w:sz w:val="20"/>
+                <w:szCs w:val="20"/>
+              </w:rPr>
+              <w:t>Sloterdijken</w:t>
+            </w:r>
+            <w:proofErr w:type="spellEnd"/>
           </w:p>
         </w:tc>
         <w:tc>
@@ -23590,8 +24833,17 @@
                 <w:sz w:val="20"/>
                 <w:szCs w:val="20"/>
               </w:rPr>
-              <w:t>IJburg, Zeeburgereiland</w:t>
-            </w:r>
+              <w:t xml:space="preserve">IJburg, </w:t>
+            </w:r>
+            <w:proofErr w:type="spellStart"/>
+            <w:r>
+              <w:rPr>
+                <w:sz w:val="20"/>
+                <w:szCs w:val="20"/>
+              </w:rPr>
+              <w:t>Zeeburgereiland</w:t>
+            </w:r>
+            <w:proofErr w:type="spellEnd"/>
           </w:p>
         </w:tc>
         <w:tc>
@@ -23675,6 +24927,7 @@
                 <w:szCs w:val="20"/>
               </w:rPr>
             </w:pPr>
+            <w:proofErr w:type="spellStart"/>
             <w:r>
               <w:rPr>
                 <w:sz w:val="20"/>
@@ -23682,6 +24935,7 @@
               </w:rPr>
               <w:t>Noord-Oost</w:t>
             </w:r>
+            <w:proofErr w:type="spellEnd"/>
           </w:p>
         </w:tc>
         <w:tc>
@@ -23720,6 +24974,7 @@
                 <w:szCs w:val="20"/>
               </w:rPr>
             </w:pPr>
+            <w:proofErr w:type="spellStart"/>
             <w:r>
               <w:rPr>
                 <w:sz w:val="20"/>
@@ -23727,6 +24982,7 @@
               </w:rPr>
               <w:t>Noord-West</w:t>
             </w:r>
+            <w:proofErr w:type="spellEnd"/>
           </w:p>
         </w:tc>
         <w:tc>
@@ -24324,8 +25580,20 @@
                 <w:sz w:val="20"/>
                 <w:szCs w:val="20"/>
               </w:rPr>
-              <w:t>10 Praktijk-onderwijs</w:t>
-            </w:r>
+              <w:t xml:space="preserve">10 </w:t>
+            </w:r>
+            <w:proofErr w:type="spellStart"/>
+            <w:r>
+              <w:rPr>
+                <w:b/>
+                <w:bCs/>
+                <w:color w:val="FFFFFF" w:themeColor="background1"/>
+                <w:sz w:val="20"/>
+                <w:szCs w:val="20"/>
+              </w:rPr>
+              <w:t>Praktijk-onderwijs</w:t>
+            </w:r>
+            <w:proofErr w:type="spellEnd"/>
           </w:p>
         </w:tc>
         <w:tc>
@@ -24343,7 +25611,7 @@
                 <w:color w:val="FFFFFF" w:themeColor="background1"/>
                 <w:sz w:val="20"/>
                 <w:szCs w:val="20"/>
-                <w:lang w:val="en-US"/>
+                <w:lang w:val="de-DE"/>
               </w:rPr>
             </w:pPr>
             <w:r>
@@ -24353,7 +25621,7 @@
                 <w:color w:val="FFFFFF" w:themeColor="background1"/>
                 <w:sz w:val="20"/>
                 <w:szCs w:val="20"/>
-                <w:lang w:val="en-US"/>
+                <w:lang w:val="de-DE"/>
               </w:rPr>
               <w:t>11 Pro t/m VMBO-BL</w:t>
             </w:r>
@@ -24519,6 +25787,7 @@
                 <w:color w:val="FFFFFF" w:themeColor="background1"/>
                 <w:sz w:val="20"/>
                 <w:szCs w:val="20"/>
+                <w:lang w:val="de-DE"/>
               </w:rPr>
             </w:pPr>
             <w:r>
@@ -24528,6 +25797,7 @@
                 <w:color w:val="FFFFFF" w:themeColor="background1"/>
                 <w:sz w:val="20"/>
                 <w:szCs w:val="20"/>
+                <w:lang w:val="de-DE"/>
               </w:rPr>
               <w:t>44 VMBO GL t/m HAVO</w:t>
             </w:r>
@@ -27617,13 +28887,13 @@
         </w:tc>
       </w:tr>
     </w:tbl>
-    <w:bookmarkStart w:id="10" w:name="_Toc121343713"/>
-    <w:bookmarkStart w:id="11" w:name="_Toc121343850"/>
     <w:p>
       <w:pPr>
         <w:pStyle w:val="Heading1"/>
         <w:jc w:val="both"/>
       </w:pPr>
+      <w:bookmarkStart w:id="10" w:name="_Toc121343713"/>
+      <w:bookmarkStart w:id="11" w:name="_Toc121343850"/>
       <w:r>
         <w:rPr>
           <w:i/>
@@ -27719,11 +28989,7 @@
           </mc:Choice>
           <mc:Fallback>
             <w:pict>
-              <v:shapetype w14:anchorId="7FE4037A" id="_x0000_t202" coordsize="21600,21600" o:spt="202" path="m,l,21600r21600,l21600,xe">
-                <v:stroke joinstyle="miter"/>
-                <v:path gradientshapeok="t" o:connecttype="rect"/>
-              </v:shapetype>
-              <v:shape id="Text Box 4" o:spid="_x0000_s1027" type="#_x0000_t202" style="position:absolute;margin-left:-32.75pt;margin-top:27.3pt;width:322.65pt;height:20.05pt;z-index:251662336;visibility:visible;mso-wrap-style:square;mso-width-percent:0;mso-height-percent:0;mso-wrap-distance-left:9pt;mso-wrap-distance-top:0;mso-wrap-distance-right:9pt;mso-wrap-distance-bottom:0;mso-position-horizontal:absolute;mso-position-horizontal-relative:text;mso-position-vertical:absolute;mso-position-vertical-relative:text;mso-width-percent:0;mso-height-percent:0;mso-width-relative:margin;mso-height-relative:margin;v-text-anchor:top" o:gfxdata="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" fillcolor="white [3201]" stroked="f" strokeweight=".5pt">
+              <v:shape w14:anchorId="7FE4037A" id="Text Box 4" o:spid="_x0000_s1027" type="#_x0000_t202" style="position:absolute;left:0;text-align:left;margin-left:-32.75pt;margin-top:27.3pt;width:322.65pt;height:20.05pt;z-index:251662336;visibility:visible;mso-wrap-style:square;mso-width-percent:0;mso-height-percent:0;mso-wrap-distance-left:9pt;mso-wrap-distance-top:0;mso-wrap-distance-right:9pt;mso-wrap-distance-bottom:0;mso-position-horizontal:absolute;mso-position-horizontal-relative:text;mso-position-vertical:absolute;mso-position-vertical-relative:text;mso-width-percent:0;mso-height-percent:0;mso-width-relative:margin;mso-height-relative:margin;v-text-anchor:top" o:gfxdata="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" fillcolor="white [3201]" stroked="f" strokeweight=".5pt">
                 <v:textbox>
                   <w:txbxContent>
                     <w:p>
@@ -27845,7 +29111,7 @@
           </mc:Choice>
           <mc:Fallback>
             <w:pict>
-              <v:shape w14:anchorId="3CD1F5D7" id="Text Box 3" o:spid="_x0000_s1028" type="#_x0000_t202" style="position:absolute;margin-left:-28.3pt;margin-top:-12.85pt;width:349.95pt;height:33.7pt;z-index:251661312;visibility:visible;mso-wrap-style:square;mso-width-percent:0;mso-height-percent:0;mso-wrap-distance-left:9pt;mso-wrap-distance-top:0;mso-wrap-distance-right:9pt;mso-wrap-distance-bottom:0;mso-position-horizontal:absolute;mso-position-horizontal-relative:text;mso-position-vertical:absolute;mso-position-vertical-relative:text;mso-width-percent:0;mso-height-percent:0;mso-width-relative:margin;mso-height-relative:margin;v-text-anchor:top" o:gfxdata="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" fillcolor="white [3201]" stroked="f" strokeweight=".5pt">
+              <v:shape w14:anchorId="3CD1F5D7" id="Text Box 3" o:spid="_x0000_s1028" type="#_x0000_t202" style="position:absolute;left:0;text-align:left;margin-left:-28.3pt;margin-top:-12.85pt;width:349.95pt;height:33.7pt;z-index:251661312;visibility:visible;mso-wrap-style:square;mso-width-percent:0;mso-height-percent:0;mso-wrap-distance-left:9pt;mso-wrap-distance-top:0;mso-wrap-distance-right:9pt;mso-wrap-distance-bottom:0;mso-position-horizontal:absolute;mso-position-horizontal-relative:text;mso-position-vertical:absolute;mso-position-vertical-relative:text;mso-width-percent:0;mso-height-percent:0;mso-width-relative:margin;mso-height-relative:margin;v-text-anchor:top" o:gfxdata="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" fillcolor="white [3201]" stroked="f" strokeweight=".5pt">
                 <v:textbox>
                   <w:txbxContent>
                     <w:p>
@@ -28359,6 +29625,7 @@
                 <w:color w:val="FFFFFF" w:themeColor="background1"/>
                 <w:sz w:val="20"/>
                 <w:szCs w:val="20"/>
+                <w:lang w:val="de-DE"/>
               </w:rPr>
             </w:pPr>
             <w:r>
@@ -28366,6 +29633,7 @@
                 <w:color w:val="FFFFFF" w:themeColor="background1"/>
                 <w:sz w:val="20"/>
                 <w:szCs w:val="20"/>
+                <w:lang w:val="de-DE"/>
               </w:rPr>
               <w:t>44 VMBO GL t/m HAVO</w:t>
             </w:r>
@@ -28384,6 +29652,7 @@
                 <w:color w:val="000000"/>
                 <w:sz w:val="20"/>
                 <w:szCs w:val="20"/>
+                <w:lang w:val="de-DE"/>
               </w:rPr>
             </w:pPr>
           </w:p>
@@ -28401,6 +29670,7 @@
                 <w:color w:val="000000"/>
                 <w:sz w:val="20"/>
                 <w:szCs w:val="20"/>
+                <w:lang w:val="de-DE"/>
               </w:rPr>
             </w:pPr>
           </w:p>
@@ -28418,6 +29688,7 @@
                 <w:color w:val="000000"/>
                 <w:sz w:val="20"/>
                 <w:szCs w:val="20"/>
+                <w:lang w:val="de-DE"/>
               </w:rPr>
             </w:pPr>
           </w:p>
@@ -28435,6 +29706,7 @@
                 <w:color w:val="000000"/>
                 <w:sz w:val="20"/>
                 <w:szCs w:val="20"/>
+                <w:lang w:val="de-DE"/>
               </w:rPr>
             </w:pPr>
           </w:p>
@@ -28452,6 +29724,7 @@
                 <w:color w:val="000000"/>
                 <w:sz w:val="20"/>
                 <w:szCs w:val="20"/>
+                <w:lang w:val="de-DE"/>
               </w:rPr>
             </w:pPr>
           </w:p>
@@ -28468,6 +29741,7 @@
                 <w:color w:val="000000"/>
                 <w:sz w:val="20"/>
                 <w:szCs w:val="20"/>
+                <w:lang w:val="de-DE"/>
               </w:rPr>
             </w:pPr>
           </w:p>
@@ -28484,6 +29758,7 @@
                 <w:color w:val="000000"/>
                 <w:sz w:val="20"/>
                 <w:szCs w:val="20"/>
+                <w:lang w:val="de-DE"/>
               </w:rPr>
             </w:pPr>
           </w:p>
@@ -28500,6 +29775,7 @@
                 <w:color w:val="000000"/>
                 <w:sz w:val="20"/>
                 <w:szCs w:val="20"/>
+                <w:lang w:val="de-DE"/>
               </w:rPr>
             </w:pPr>
           </w:p>
@@ -28518,6 +29794,7 @@
                 <w:color w:val="000000"/>
                 <w:sz w:val="20"/>
                 <w:szCs w:val="20"/>
+                <w:lang w:val="de-DE"/>
               </w:rPr>
             </w:pPr>
           </w:p>
@@ -28536,6 +29813,7 @@
                 <w:color w:val="000000"/>
                 <w:sz w:val="20"/>
                 <w:szCs w:val="20"/>
+                <w:lang w:val="de-DE"/>
               </w:rPr>
             </w:pPr>
           </w:p>
@@ -28554,6 +29832,7 @@
                 <w:color w:val="000000"/>
                 <w:sz w:val="20"/>
                 <w:szCs w:val="20"/>
+                <w:lang w:val="de-DE"/>
               </w:rPr>
             </w:pPr>
           </w:p>
@@ -29010,7 +30289,7 @@
                 <w:color w:val="FFFFFF" w:themeColor="background1"/>
                 <w:sz w:val="20"/>
                 <w:szCs w:val="20"/>
-                <w:lang w:val="en-US"/>
+                <w:lang w:val="de-DE"/>
               </w:rPr>
             </w:pPr>
             <w:r>
@@ -29018,7 +30297,7 @@
                 <w:color w:val="FFFFFF" w:themeColor="background1"/>
                 <w:sz w:val="20"/>
                 <w:szCs w:val="20"/>
-                <w:lang w:val="en-US"/>
+                <w:lang w:val="de-DE"/>
               </w:rPr>
               <w:t>52 VMBO TL t/m HAVO</w:t>
             </w:r>
@@ -29037,7 +30316,7 @@
                 <w:color w:val="000000"/>
                 <w:sz w:val="20"/>
                 <w:szCs w:val="20"/>
-                <w:lang w:val="en-US"/>
+                <w:lang w:val="de-DE"/>
               </w:rPr>
             </w:pPr>
           </w:p>
@@ -29055,7 +30334,7 @@
                 <w:color w:val="000000"/>
                 <w:sz w:val="20"/>
                 <w:szCs w:val="20"/>
-                <w:lang w:val="en-US"/>
+                <w:lang w:val="de-DE"/>
               </w:rPr>
             </w:pPr>
           </w:p>
@@ -29073,7 +30352,7 @@
                 <w:color w:val="000000"/>
                 <w:sz w:val="20"/>
                 <w:szCs w:val="20"/>
-                <w:lang w:val="en-US"/>
+                <w:lang w:val="de-DE"/>
               </w:rPr>
             </w:pPr>
           </w:p>
@@ -29091,7 +30370,7 @@
                 <w:color w:val="000000"/>
                 <w:sz w:val="20"/>
                 <w:szCs w:val="20"/>
-                <w:lang w:val="en-US"/>
+                <w:lang w:val="de-DE"/>
               </w:rPr>
             </w:pPr>
           </w:p>
@@ -29109,7 +30388,7 @@
                 <w:color w:val="000000"/>
                 <w:sz w:val="20"/>
                 <w:szCs w:val="20"/>
-                <w:lang w:val="en-US"/>
+                <w:lang w:val="de-DE"/>
               </w:rPr>
             </w:pPr>
           </w:p>
@@ -29127,7 +30406,7 @@
                 <w:color w:val="000000"/>
                 <w:sz w:val="20"/>
                 <w:szCs w:val="20"/>
-                <w:lang w:val="en-US"/>
+                <w:lang w:val="de-DE"/>
               </w:rPr>
             </w:pPr>
           </w:p>
@@ -29144,7 +30423,7 @@
                 <w:color w:val="000000"/>
                 <w:sz w:val="20"/>
                 <w:szCs w:val="20"/>
-                <w:lang w:val="en-US"/>
+                <w:lang w:val="de-DE"/>
               </w:rPr>
             </w:pPr>
           </w:p>
@@ -29161,7 +30440,7 @@
                 <w:color w:val="000000"/>
                 <w:sz w:val="20"/>
                 <w:szCs w:val="20"/>
-                <w:lang w:val="en-US"/>
+                <w:lang w:val="de-DE"/>
               </w:rPr>
             </w:pPr>
           </w:p>
@@ -29179,7 +30458,7 @@
                 <w:color w:val="000000"/>
                 <w:sz w:val="20"/>
                 <w:szCs w:val="20"/>
-                <w:lang w:val="en-US"/>
+                <w:lang w:val="de-DE"/>
               </w:rPr>
             </w:pPr>
           </w:p>
@@ -29198,7 +30477,7 @@
                 <w:color w:val="000000"/>
                 <w:sz w:val="20"/>
                 <w:szCs w:val="20"/>
-                <w:lang w:val="en-US"/>
+                <w:lang w:val="de-DE"/>
               </w:rPr>
             </w:pPr>
           </w:p>
@@ -29217,7 +30496,7 @@
                 <w:color w:val="000000"/>
                 <w:sz w:val="20"/>
                 <w:szCs w:val="20"/>
-                <w:lang w:val="en-US"/>
+                <w:lang w:val="de-DE"/>
               </w:rPr>
             </w:pPr>
           </w:p>

</xml_diff>